<commit_message>
Add various datasets using techniques scaling - StandardScaler, balancing - SMOTE and feature extraction - PCA
</commit_message>
<xml_diff>
--- a/reports/IT5022-ML-PROJECT-REPORT.docx
+++ b/reports/IT5022-ML-PROJECT-REPORT.docx
@@ -725,6 +725,36 @@
         </w:rPr>
         <w:t>Methodology</w:t>
       </w:r>
+      <w:r>
+        <w:rPr>
+          <w:rFonts w:ascii="Times New Roman" w:hAnsi="Times New Roman" w:cs="Times New Roman"/>
+          <w:b/>
+          <w:bCs/>
+        </w:rPr>
+        <w:t xml:space="preserve"> (Algorithms)</w:t>
+      </w:r>
+    </w:p>
+    <w:p>
+      <w:pPr>
+        <w:rPr>
+          <w:rFonts w:ascii="Times New Roman" w:hAnsi="Times New Roman" w:cs="Times New Roman"/>
+        </w:rPr>
+      </w:pPr>
+      <w:r>
+        <w:rPr>
+          <w:rFonts w:ascii="Times New Roman" w:hAnsi="Times New Roman" w:cs="Times New Roman"/>
+        </w:rPr>
+        <w:t>This study implements and compares five supervised machine learning algorithms for credit card default prediction. Each algorithm represents a different learning paradigm, enabling comprehensive evaluation of linear vs. non-linear, parametric vs. non-parametric, and individual vs. ensemble approaches.</w:t>
+      </w:r>
+    </w:p>
+    <w:p>
+      <w:pPr>
+        <w:rPr>
+          <w:rFonts w:ascii="Times New Roman" w:hAnsi="Times New Roman" w:cs="Times New Roman"/>
+          <w:b/>
+          <w:bCs/>
+        </w:rPr>
+      </w:pPr>
     </w:p>
     <w:p>
       <w:pPr>
@@ -793,39 +823,3043 @@
         </w:rPr>
         <w:t>Results</w:t>
       </w:r>
-    </w:p>
-    <w:p>
-      <w:pPr>
-        <w:rPr>
-          <w:rFonts w:ascii="Times New Roman" w:hAnsi="Times New Roman" w:cs="Times New Roman"/>
-          <w:b/>
-          <w:bCs/>
-        </w:rPr>
-      </w:pPr>
-    </w:p>
-    <w:p>
-      <w:pPr>
-        <w:rPr>
-          <w:rFonts w:ascii="Times New Roman" w:hAnsi="Times New Roman" w:cs="Times New Roman"/>
-          <w:b/>
-          <w:bCs/>
-        </w:rPr>
-      </w:pPr>
-      <w:r>
-        <w:rPr>
-          <w:rFonts w:ascii="Times New Roman" w:hAnsi="Times New Roman" w:cs="Times New Roman"/>
-          <w:b/>
-          <w:bCs/>
-        </w:rPr>
-        <w:t xml:space="preserve">6. </w:t>
-      </w:r>
-      <w:r>
-        <w:rPr>
-          <w:rFonts w:ascii="Times New Roman" w:hAnsi="Times New Roman" w:cs="Times New Roman"/>
-          <w:b/>
-          <w:bCs/>
-        </w:rPr>
-        <w:t>Discussion</w:t>
+      <w:r>
+        <w:rPr>
+          <w:rFonts w:ascii="Times New Roman" w:hAnsi="Times New Roman" w:cs="Times New Roman"/>
+          <w:b/>
+          <w:bCs/>
+        </w:rPr>
+        <w:t xml:space="preserve"> &amp; Discussions</w:t>
+      </w:r>
+    </w:p>
+    <w:p>
+      <w:pPr>
+        <w:rPr>
+          <w:rFonts w:ascii="Times New Roman" w:hAnsi="Times New Roman" w:cs="Times New Roman"/>
+          <w:b/>
+          <w:bCs/>
+        </w:rPr>
+      </w:pPr>
+    </w:p>
+    <w:p>
+      <w:pPr>
+        <w:rPr>
+          <w:rFonts w:ascii="Times New Roman" w:hAnsi="Times New Roman" w:cs="Times New Roman"/>
+          <w:b/>
+          <w:bCs/>
+        </w:rPr>
+      </w:pPr>
+      <w:r>
+        <w:rPr>
+          <w:rFonts w:ascii="Times New Roman" w:hAnsi="Times New Roman" w:cs="Times New Roman"/>
+          <w:b/>
+          <w:bCs/>
+        </w:rPr>
+        <w:t>5</w:t>
+      </w:r>
+      <w:r>
+        <w:rPr>
+          <w:rFonts w:ascii="Times New Roman" w:hAnsi="Times New Roman" w:cs="Times New Roman"/>
+          <w:b/>
+          <w:bCs/>
+        </w:rPr>
+        <w:t>.1 Overall Performance Comparison</w:t>
+      </w:r>
+    </w:p>
+    <w:p>
+      <w:pPr>
+        <w:rPr>
+          <w:rFonts w:ascii="Times New Roman" w:hAnsi="Times New Roman" w:cs="Times New Roman"/>
+          <w:b/>
+          <w:bCs/>
+        </w:rPr>
+      </w:pPr>
+      <w:r>
+        <w:rPr>
+          <w:rFonts w:ascii="Times New Roman" w:hAnsi="Times New Roman" w:cs="Times New Roman"/>
+          <w:b/>
+          <w:bCs/>
+        </w:rPr>
+        <w:t xml:space="preserve">    - Main metrics table</w:t>
+      </w:r>
+    </w:p>
+    <w:tbl>
+      <w:tblPr>
+        <w:tblStyle w:val="GridTable1Light"/>
+        <w:tblW w:w="0" w:type="auto"/>
+        <w:tblLook w:val="04A0" w:firstRow="1" w:lastRow="0" w:firstColumn="1" w:lastColumn="0" w:noHBand="0" w:noVBand="1"/>
+      </w:tblPr>
+      <w:tblGrid>
+        <w:gridCol w:w="2224"/>
+        <w:gridCol w:w="1461"/>
+        <w:gridCol w:w="1294"/>
+        <w:gridCol w:w="1527"/>
+        <w:gridCol w:w="1505"/>
+        <w:gridCol w:w="1339"/>
+      </w:tblGrid>
+      <w:tr>
+        <w:trPr>
+          <w:cnfStyle w:val="100000000000" w:firstRow="1" w:lastRow="0" w:firstColumn="0" w:lastColumn="0" w:oddVBand="0" w:evenVBand="0" w:oddHBand="0" w:evenHBand="0" w:firstRowFirstColumn="0" w:firstRowLastColumn="0" w:lastRowFirstColumn="0" w:lastRowLastColumn="0"/>
+        </w:trPr>
+        <w:tc>
+          <w:tcPr>
+            <w:cnfStyle w:val="001000000000" w:firstRow="0" w:lastRow="0" w:firstColumn="1" w:lastColumn="0" w:oddVBand="0" w:evenVBand="0" w:oddHBand="0" w:evenHBand="0" w:firstRowFirstColumn="0" w:firstRowLastColumn="0" w:lastRowFirstColumn="0" w:lastRowLastColumn="0"/>
+            <w:tcW w:w="2224" w:type="dxa"/>
+          </w:tcPr>
+          <w:p>
+            <w:pPr>
+              <w:rPr>
+                <w:rFonts w:ascii="Times New Roman" w:hAnsi="Times New Roman" w:cs="Times New Roman"/>
+                <w:b w:val="0"/>
+                <w:bCs w:val="0"/>
+              </w:rPr>
+            </w:pPr>
+            <w:r>
+              <w:rPr>
+                <w:rFonts w:ascii="Times New Roman" w:hAnsi="Times New Roman" w:cs="Times New Roman"/>
+                <w:b w:val="0"/>
+                <w:bCs w:val="0"/>
+              </w:rPr>
+              <w:t>Algorithm</w:t>
+            </w:r>
+          </w:p>
+        </w:tc>
+        <w:tc>
+          <w:tcPr>
+            <w:tcW w:w="1461" w:type="dxa"/>
+          </w:tcPr>
+          <w:p>
+            <w:pPr>
+              <w:cnfStyle w:val="100000000000" w:firstRow="1" w:lastRow="0" w:firstColumn="0" w:lastColumn="0" w:oddVBand="0" w:evenVBand="0" w:oddHBand="0" w:evenHBand="0" w:firstRowFirstColumn="0" w:firstRowLastColumn="0" w:lastRowFirstColumn="0" w:lastRowLastColumn="0"/>
+              <w:rPr>
+                <w:rFonts w:ascii="Times New Roman" w:hAnsi="Times New Roman" w:cs="Times New Roman"/>
+                <w:b w:val="0"/>
+                <w:bCs w:val="0"/>
+              </w:rPr>
+            </w:pPr>
+            <w:r>
+              <w:rPr>
+                <w:rFonts w:ascii="Times New Roman" w:hAnsi="Times New Roman" w:cs="Times New Roman"/>
+                <w:b w:val="0"/>
+                <w:bCs w:val="0"/>
+              </w:rPr>
+              <w:t>Accuracy</w:t>
+            </w:r>
+          </w:p>
+        </w:tc>
+        <w:tc>
+          <w:tcPr>
+            <w:tcW w:w="1294" w:type="dxa"/>
+          </w:tcPr>
+          <w:p>
+            <w:pPr>
+              <w:cnfStyle w:val="100000000000" w:firstRow="1" w:lastRow="0" w:firstColumn="0" w:lastColumn="0" w:oddVBand="0" w:evenVBand="0" w:oddHBand="0" w:evenHBand="0" w:firstRowFirstColumn="0" w:firstRowLastColumn="0" w:lastRowFirstColumn="0" w:lastRowLastColumn="0"/>
+              <w:rPr>
+                <w:rFonts w:ascii="Times New Roman" w:hAnsi="Times New Roman" w:cs="Times New Roman"/>
+                <w:b w:val="0"/>
+                <w:bCs w:val="0"/>
+              </w:rPr>
+            </w:pPr>
+            <w:r>
+              <w:rPr>
+                <w:rFonts w:ascii="Times New Roman" w:hAnsi="Times New Roman" w:cs="Times New Roman"/>
+                <w:b w:val="0"/>
+                <w:bCs w:val="0"/>
+              </w:rPr>
+              <w:t>Precision</w:t>
+            </w:r>
+          </w:p>
+        </w:tc>
+        <w:tc>
+          <w:tcPr>
+            <w:tcW w:w="1527" w:type="dxa"/>
+          </w:tcPr>
+          <w:p>
+            <w:pPr>
+              <w:cnfStyle w:val="100000000000" w:firstRow="1" w:lastRow="0" w:firstColumn="0" w:lastColumn="0" w:oddVBand="0" w:evenVBand="0" w:oddHBand="0" w:evenHBand="0" w:firstRowFirstColumn="0" w:firstRowLastColumn="0" w:lastRowFirstColumn="0" w:lastRowLastColumn="0"/>
+              <w:rPr>
+                <w:rFonts w:ascii="Times New Roman" w:hAnsi="Times New Roman" w:cs="Times New Roman"/>
+                <w:b w:val="0"/>
+                <w:bCs w:val="0"/>
+              </w:rPr>
+            </w:pPr>
+            <w:r>
+              <w:rPr>
+                <w:rFonts w:ascii="Times New Roman" w:hAnsi="Times New Roman" w:cs="Times New Roman"/>
+                <w:b w:val="0"/>
+                <w:bCs w:val="0"/>
+              </w:rPr>
+              <w:t>Recall</w:t>
+            </w:r>
+          </w:p>
+        </w:tc>
+        <w:tc>
+          <w:tcPr>
+            <w:tcW w:w="1505" w:type="dxa"/>
+          </w:tcPr>
+          <w:p>
+            <w:pPr>
+              <w:cnfStyle w:val="100000000000" w:firstRow="1" w:lastRow="0" w:firstColumn="0" w:lastColumn="0" w:oddVBand="0" w:evenVBand="0" w:oddHBand="0" w:evenHBand="0" w:firstRowFirstColumn="0" w:firstRowLastColumn="0" w:lastRowFirstColumn="0" w:lastRowLastColumn="0"/>
+              <w:rPr>
+                <w:rFonts w:ascii="Times New Roman" w:hAnsi="Times New Roman" w:cs="Times New Roman"/>
+                <w:b w:val="0"/>
+                <w:bCs w:val="0"/>
+              </w:rPr>
+            </w:pPr>
+            <w:r>
+              <w:rPr>
+                <w:rFonts w:ascii="Times New Roman" w:hAnsi="Times New Roman" w:cs="Times New Roman"/>
+                <w:b w:val="0"/>
+                <w:bCs w:val="0"/>
+              </w:rPr>
+              <w:t>F1-Score</w:t>
+            </w:r>
+          </w:p>
+        </w:tc>
+        <w:tc>
+          <w:tcPr>
+            <w:tcW w:w="1339" w:type="dxa"/>
+          </w:tcPr>
+          <w:p>
+            <w:pPr>
+              <w:cnfStyle w:val="100000000000" w:firstRow="1" w:lastRow="0" w:firstColumn="0" w:lastColumn="0" w:oddVBand="0" w:evenVBand="0" w:oddHBand="0" w:evenHBand="0" w:firstRowFirstColumn="0" w:firstRowLastColumn="0" w:lastRowFirstColumn="0" w:lastRowLastColumn="0"/>
+              <w:rPr>
+                <w:rFonts w:ascii="Times New Roman" w:hAnsi="Times New Roman" w:cs="Times New Roman"/>
+                <w:b w:val="0"/>
+                <w:bCs w:val="0"/>
+              </w:rPr>
+            </w:pPr>
+            <w:r>
+              <w:rPr>
+                <w:rFonts w:ascii="Times New Roman" w:hAnsi="Times New Roman" w:cs="Times New Roman"/>
+                <w:b w:val="0"/>
+                <w:bCs w:val="0"/>
+              </w:rPr>
+              <w:t>ROC-AUC</w:t>
+            </w:r>
+          </w:p>
+        </w:tc>
+      </w:tr>
+      <w:tr>
+        <w:tc>
+          <w:tcPr>
+            <w:cnfStyle w:val="001000000000" w:firstRow="0" w:lastRow="0" w:firstColumn="1" w:lastColumn="0" w:oddVBand="0" w:evenVBand="0" w:oddHBand="0" w:evenHBand="0" w:firstRowFirstColumn="0" w:firstRowLastColumn="0" w:lastRowFirstColumn="0" w:lastRowLastColumn="0"/>
+            <w:tcW w:w="2224" w:type="dxa"/>
+          </w:tcPr>
+          <w:p>
+            <w:pPr>
+              <w:rPr>
+                <w:rFonts w:ascii="Times New Roman" w:hAnsi="Times New Roman" w:cs="Times New Roman"/>
+                <w:b w:val="0"/>
+                <w:bCs w:val="0"/>
+              </w:rPr>
+            </w:pPr>
+            <w:r>
+              <w:rPr>
+                <w:rFonts w:ascii="Times New Roman" w:hAnsi="Times New Roman" w:cs="Times New Roman"/>
+                <w:b w:val="0"/>
+                <w:bCs w:val="0"/>
+              </w:rPr>
+              <w:t>Logistic Regression</w:t>
+            </w:r>
+          </w:p>
+        </w:tc>
+        <w:tc>
+          <w:tcPr>
+            <w:tcW w:w="1461" w:type="dxa"/>
+          </w:tcPr>
+          <w:p>
+            <w:pPr>
+              <w:cnfStyle w:val="000000000000" w:firstRow="0" w:lastRow="0" w:firstColumn="0" w:lastColumn="0" w:oddVBand="0" w:evenVBand="0" w:oddHBand="0" w:evenHBand="0" w:firstRowFirstColumn="0" w:firstRowLastColumn="0" w:lastRowFirstColumn="0" w:lastRowLastColumn="0"/>
+              <w:rPr>
+                <w:rFonts w:ascii="Times New Roman" w:hAnsi="Times New Roman" w:cs="Times New Roman"/>
+                <w:b/>
+                <w:bCs/>
+              </w:rPr>
+            </w:pPr>
+          </w:p>
+        </w:tc>
+        <w:tc>
+          <w:tcPr>
+            <w:tcW w:w="1294" w:type="dxa"/>
+          </w:tcPr>
+          <w:p>
+            <w:pPr>
+              <w:cnfStyle w:val="000000000000" w:firstRow="0" w:lastRow="0" w:firstColumn="0" w:lastColumn="0" w:oddVBand="0" w:evenVBand="0" w:oddHBand="0" w:evenHBand="0" w:firstRowFirstColumn="0" w:firstRowLastColumn="0" w:lastRowFirstColumn="0" w:lastRowLastColumn="0"/>
+              <w:rPr>
+                <w:rFonts w:ascii="Times New Roman" w:hAnsi="Times New Roman" w:cs="Times New Roman"/>
+                <w:b/>
+                <w:bCs/>
+              </w:rPr>
+            </w:pPr>
+          </w:p>
+        </w:tc>
+        <w:tc>
+          <w:tcPr>
+            <w:tcW w:w="1527" w:type="dxa"/>
+          </w:tcPr>
+          <w:p>
+            <w:pPr>
+              <w:cnfStyle w:val="000000000000" w:firstRow="0" w:lastRow="0" w:firstColumn="0" w:lastColumn="0" w:oddVBand="0" w:evenVBand="0" w:oddHBand="0" w:evenHBand="0" w:firstRowFirstColumn="0" w:firstRowLastColumn="0" w:lastRowFirstColumn="0" w:lastRowLastColumn="0"/>
+              <w:rPr>
+                <w:rFonts w:ascii="Times New Roman" w:hAnsi="Times New Roman" w:cs="Times New Roman"/>
+                <w:b/>
+                <w:bCs/>
+              </w:rPr>
+            </w:pPr>
+          </w:p>
+        </w:tc>
+        <w:tc>
+          <w:tcPr>
+            <w:tcW w:w="1505" w:type="dxa"/>
+          </w:tcPr>
+          <w:p>
+            <w:pPr>
+              <w:cnfStyle w:val="000000000000" w:firstRow="0" w:lastRow="0" w:firstColumn="0" w:lastColumn="0" w:oddVBand="0" w:evenVBand="0" w:oddHBand="0" w:evenHBand="0" w:firstRowFirstColumn="0" w:firstRowLastColumn="0" w:lastRowFirstColumn="0" w:lastRowLastColumn="0"/>
+              <w:rPr>
+                <w:rFonts w:ascii="Times New Roman" w:hAnsi="Times New Roman" w:cs="Times New Roman"/>
+                <w:b/>
+                <w:bCs/>
+              </w:rPr>
+            </w:pPr>
+          </w:p>
+        </w:tc>
+        <w:tc>
+          <w:tcPr>
+            <w:tcW w:w="1339" w:type="dxa"/>
+          </w:tcPr>
+          <w:p>
+            <w:pPr>
+              <w:cnfStyle w:val="000000000000" w:firstRow="0" w:lastRow="0" w:firstColumn="0" w:lastColumn="0" w:oddVBand="0" w:evenVBand="0" w:oddHBand="0" w:evenHBand="0" w:firstRowFirstColumn="0" w:firstRowLastColumn="0" w:lastRowFirstColumn="0" w:lastRowLastColumn="0"/>
+              <w:rPr>
+                <w:rFonts w:ascii="Times New Roman" w:hAnsi="Times New Roman" w:cs="Times New Roman"/>
+                <w:b/>
+                <w:bCs/>
+              </w:rPr>
+            </w:pPr>
+          </w:p>
+        </w:tc>
+      </w:tr>
+      <w:tr>
+        <w:tc>
+          <w:tcPr>
+            <w:cnfStyle w:val="001000000000" w:firstRow="0" w:lastRow="0" w:firstColumn="1" w:lastColumn="0" w:oddVBand="0" w:evenVBand="0" w:oddHBand="0" w:evenHBand="0" w:firstRowFirstColumn="0" w:firstRowLastColumn="0" w:lastRowFirstColumn="0" w:lastRowLastColumn="0"/>
+            <w:tcW w:w="2224" w:type="dxa"/>
+          </w:tcPr>
+          <w:p>
+            <w:pPr>
+              <w:rPr>
+                <w:rFonts w:ascii="Times New Roman" w:hAnsi="Times New Roman" w:cs="Times New Roman"/>
+                <w:b w:val="0"/>
+                <w:bCs w:val="0"/>
+              </w:rPr>
+            </w:pPr>
+            <w:r>
+              <w:rPr>
+                <w:rFonts w:ascii="Times New Roman" w:hAnsi="Times New Roman" w:cs="Times New Roman"/>
+                <w:b w:val="0"/>
+                <w:bCs w:val="0"/>
+              </w:rPr>
+              <w:t>SVM</w:t>
+            </w:r>
+          </w:p>
+        </w:tc>
+        <w:tc>
+          <w:tcPr>
+            <w:tcW w:w="1461" w:type="dxa"/>
+          </w:tcPr>
+          <w:p>
+            <w:pPr>
+              <w:cnfStyle w:val="000000000000" w:firstRow="0" w:lastRow="0" w:firstColumn="0" w:lastColumn="0" w:oddVBand="0" w:evenVBand="0" w:oddHBand="0" w:evenHBand="0" w:firstRowFirstColumn="0" w:firstRowLastColumn="0" w:lastRowFirstColumn="0" w:lastRowLastColumn="0"/>
+              <w:rPr>
+                <w:rFonts w:ascii="Times New Roman" w:hAnsi="Times New Roman" w:cs="Times New Roman"/>
+                <w:b/>
+                <w:bCs/>
+              </w:rPr>
+            </w:pPr>
+          </w:p>
+        </w:tc>
+        <w:tc>
+          <w:tcPr>
+            <w:tcW w:w="1294" w:type="dxa"/>
+          </w:tcPr>
+          <w:p>
+            <w:pPr>
+              <w:cnfStyle w:val="000000000000" w:firstRow="0" w:lastRow="0" w:firstColumn="0" w:lastColumn="0" w:oddVBand="0" w:evenVBand="0" w:oddHBand="0" w:evenHBand="0" w:firstRowFirstColumn="0" w:firstRowLastColumn="0" w:lastRowFirstColumn="0" w:lastRowLastColumn="0"/>
+              <w:rPr>
+                <w:rFonts w:ascii="Times New Roman" w:hAnsi="Times New Roman" w:cs="Times New Roman"/>
+                <w:b/>
+                <w:bCs/>
+              </w:rPr>
+            </w:pPr>
+          </w:p>
+        </w:tc>
+        <w:tc>
+          <w:tcPr>
+            <w:tcW w:w="1527" w:type="dxa"/>
+          </w:tcPr>
+          <w:p>
+            <w:pPr>
+              <w:cnfStyle w:val="000000000000" w:firstRow="0" w:lastRow="0" w:firstColumn="0" w:lastColumn="0" w:oddVBand="0" w:evenVBand="0" w:oddHBand="0" w:evenHBand="0" w:firstRowFirstColumn="0" w:firstRowLastColumn="0" w:lastRowFirstColumn="0" w:lastRowLastColumn="0"/>
+              <w:rPr>
+                <w:rFonts w:ascii="Times New Roman" w:hAnsi="Times New Roman" w:cs="Times New Roman"/>
+                <w:b/>
+                <w:bCs/>
+              </w:rPr>
+            </w:pPr>
+          </w:p>
+        </w:tc>
+        <w:tc>
+          <w:tcPr>
+            <w:tcW w:w="1505" w:type="dxa"/>
+          </w:tcPr>
+          <w:p>
+            <w:pPr>
+              <w:cnfStyle w:val="000000000000" w:firstRow="0" w:lastRow="0" w:firstColumn="0" w:lastColumn="0" w:oddVBand="0" w:evenVBand="0" w:oddHBand="0" w:evenHBand="0" w:firstRowFirstColumn="0" w:firstRowLastColumn="0" w:lastRowFirstColumn="0" w:lastRowLastColumn="0"/>
+              <w:rPr>
+                <w:rFonts w:ascii="Times New Roman" w:hAnsi="Times New Roman" w:cs="Times New Roman"/>
+                <w:b/>
+                <w:bCs/>
+              </w:rPr>
+            </w:pPr>
+          </w:p>
+        </w:tc>
+        <w:tc>
+          <w:tcPr>
+            <w:tcW w:w="1339" w:type="dxa"/>
+          </w:tcPr>
+          <w:p>
+            <w:pPr>
+              <w:cnfStyle w:val="000000000000" w:firstRow="0" w:lastRow="0" w:firstColumn="0" w:lastColumn="0" w:oddVBand="0" w:evenVBand="0" w:oddHBand="0" w:evenHBand="0" w:firstRowFirstColumn="0" w:firstRowLastColumn="0" w:lastRowFirstColumn="0" w:lastRowLastColumn="0"/>
+              <w:rPr>
+                <w:rFonts w:ascii="Times New Roman" w:hAnsi="Times New Roman" w:cs="Times New Roman"/>
+                <w:b/>
+                <w:bCs/>
+              </w:rPr>
+            </w:pPr>
+          </w:p>
+        </w:tc>
+      </w:tr>
+      <w:tr>
+        <w:tc>
+          <w:tcPr>
+            <w:cnfStyle w:val="001000000000" w:firstRow="0" w:lastRow="0" w:firstColumn="1" w:lastColumn="0" w:oddVBand="0" w:evenVBand="0" w:oddHBand="0" w:evenHBand="0" w:firstRowFirstColumn="0" w:firstRowLastColumn="0" w:lastRowFirstColumn="0" w:lastRowLastColumn="0"/>
+            <w:tcW w:w="2224" w:type="dxa"/>
+          </w:tcPr>
+          <w:p>
+            <w:pPr>
+              <w:rPr>
+                <w:rFonts w:ascii="Times New Roman" w:hAnsi="Times New Roman" w:cs="Times New Roman"/>
+                <w:b w:val="0"/>
+                <w:bCs w:val="0"/>
+              </w:rPr>
+            </w:pPr>
+            <w:r>
+              <w:rPr>
+                <w:rFonts w:ascii="Times New Roman" w:hAnsi="Times New Roman" w:cs="Times New Roman"/>
+                <w:b w:val="0"/>
+                <w:bCs w:val="0"/>
+              </w:rPr>
+              <w:t>Random Forest</w:t>
+            </w:r>
+          </w:p>
+        </w:tc>
+        <w:tc>
+          <w:tcPr>
+            <w:tcW w:w="1461" w:type="dxa"/>
+          </w:tcPr>
+          <w:p>
+            <w:pPr>
+              <w:cnfStyle w:val="000000000000" w:firstRow="0" w:lastRow="0" w:firstColumn="0" w:lastColumn="0" w:oddVBand="0" w:evenVBand="0" w:oddHBand="0" w:evenHBand="0" w:firstRowFirstColumn="0" w:firstRowLastColumn="0" w:lastRowFirstColumn="0" w:lastRowLastColumn="0"/>
+              <w:rPr>
+                <w:rFonts w:ascii="Times New Roman" w:hAnsi="Times New Roman" w:cs="Times New Roman"/>
+                <w:b/>
+                <w:bCs/>
+              </w:rPr>
+            </w:pPr>
+          </w:p>
+        </w:tc>
+        <w:tc>
+          <w:tcPr>
+            <w:tcW w:w="1294" w:type="dxa"/>
+          </w:tcPr>
+          <w:p>
+            <w:pPr>
+              <w:cnfStyle w:val="000000000000" w:firstRow="0" w:lastRow="0" w:firstColumn="0" w:lastColumn="0" w:oddVBand="0" w:evenVBand="0" w:oddHBand="0" w:evenHBand="0" w:firstRowFirstColumn="0" w:firstRowLastColumn="0" w:lastRowFirstColumn="0" w:lastRowLastColumn="0"/>
+              <w:rPr>
+                <w:rFonts w:ascii="Times New Roman" w:hAnsi="Times New Roman" w:cs="Times New Roman"/>
+                <w:b/>
+                <w:bCs/>
+              </w:rPr>
+            </w:pPr>
+          </w:p>
+        </w:tc>
+        <w:tc>
+          <w:tcPr>
+            <w:tcW w:w="1527" w:type="dxa"/>
+          </w:tcPr>
+          <w:p>
+            <w:pPr>
+              <w:cnfStyle w:val="000000000000" w:firstRow="0" w:lastRow="0" w:firstColumn="0" w:lastColumn="0" w:oddVBand="0" w:evenVBand="0" w:oddHBand="0" w:evenHBand="0" w:firstRowFirstColumn="0" w:firstRowLastColumn="0" w:lastRowFirstColumn="0" w:lastRowLastColumn="0"/>
+              <w:rPr>
+                <w:rFonts w:ascii="Times New Roman" w:hAnsi="Times New Roman" w:cs="Times New Roman"/>
+                <w:b/>
+                <w:bCs/>
+              </w:rPr>
+            </w:pPr>
+          </w:p>
+        </w:tc>
+        <w:tc>
+          <w:tcPr>
+            <w:tcW w:w="1505" w:type="dxa"/>
+          </w:tcPr>
+          <w:p>
+            <w:pPr>
+              <w:cnfStyle w:val="000000000000" w:firstRow="0" w:lastRow="0" w:firstColumn="0" w:lastColumn="0" w:oddVBand="0" w:evenVBand="0" w:oddHBand="0" w:evenHBand="0" w:firstRowFirstColumn="0" w:firstRowLastColumn="0" w:lastRowFirstColumn="0" w:lastRowLastColumn="0"/>
+              <w:rPr>
+                <w:rFonts w:ascii="Times New Roman" w:hAnsi="Times New Roman" w:cs="Times New Roman"/>
+                <w:b/>
+                <w:bCs/>
+              </w:rPr>
+            </w:pPr>
+          </w:p>
+        </w:tc>
+        <w:tc>
+          <w:tcPr>
+            <w:tcW w:w="1339" w:type="dxa"/>
+          </w:tcPr>
+          <w:p>
+            <w:pPr>
+              <w:cnfStyle w:val="000000000000" w:firstRow="0" w:lastRow="0" w:firstColumn="0" w:lastColumn="0" w:oddVBand="0" w:evenVBand="0" w:oddHBand="0" w:evenHBand="0" w:firstRowFirstColumn="0" w:firstRowLastColumn="0" w:lastRowFirstColumn="0" w:lastRowLastColumn="0"/>
+              <w:rPr>
+                <w:rFonts w:ascii="Times New Roman" w:hAnsi="Times New Roman" w:cs="Times New Roman"/>
+                <w:b/>
+                <w:bCs/>
+              </w:rPr>
+            </w:pPr>
+          </w:p>
+        </w:tc>
+      </w:tr>
+      <w:tr>
+        <w:tc>
+          <w:tcPr>
+            <w:cnfStyle w:val="001000000000" w:firstRow="0" w:lastRow="0" w:firstColumn="1" w:lastColumn="0" w:oddVBand="0" w:evenVBand="0" w:oddHBand="0" w:evenHBand="0" w:firstRowFirstColumn="0" w:firstRowLastColumn="0" w:lastRowFirstColumn="0" w:lastRowLastColumn="0"/>
+            <w:tcW w:w="2224" w:type="dxa"/>
+          </w:tcPr>
+          <w:p>
+            <w:pPr>
+              <w:rPr>
+                <w:rFonts w:ascii="Times New Roman" w:hAnsi="Times New Roman" w:cs="Times New Roman"/>
+                <w:b w:val="0"/>
+                <w:bCs w:val="0"/>
+              </w:rPr>
+            </w:pPr>
+            <w:r>
+              <w:rPr>
+                <w:rFonts w:ascii="Times New Roman" w:hAnsi="Times New Roman" w:cs="Times New Roman"/>
+                <w:b w:val="0"/>
+                <w:bCs w:val="0"/>
+              </w:rPr>
+              <w:t>Decision Tree</w:t>
+            </w:r>
+          </w:p>
+        </w:tc>
+        <w:tc>
+          <w:tcPr>
+            <w:tcW w:w="1461" w:type="dxa"/>
+          </w:tcPr>
+          <w:p>
+            <w:pPr>
+              <w:cnfStyle w:val="000000000000" w:firstRow="0" w:lastRow="0" w:firstColumn="0" w:lastColumn="0" w:oddVBand="0" w:evenVBand="0" w:oddHBand="0" w:evenHBand="0" w:firstRowFirstColumn="0" w:firstRowLastColumn="0" w:lastRowFirstColumn="0" w:lastRowLastColumn="0"/>
+              <w:rPr>
+                <w:rFonts w:ascii="Times New Roman" w:hAnsi="Times New Roman" w:cs="Times New Roman"/>
+                <w:b/>
+                <w:bCs/>
+              </w:rPr>
+            </w:pPr>
+          </w:p>
+        </w:tc>
+        <w:tc>
+          <w:tcPr>
+            <w:tcW w:w="1294" w:type="dxa"/>
+          </w:tcPr>
+          <w:p>
+            <w:pPr>
+              <w:cnfStyle w:val="000000000000" w:firstRow="0" w:lastRow="0" w:firstColumn="0" w:lastColumn="0" w:oddVBand="0" w:evenVBand="0" w:oddHBand="0" w:evenHBand="0" w:firstRowFirstColumn="0" w:firstRowLastColumn="0" w:lastRowFirstColumn="0" w:lastRowLastColumn="0"/>
+              <w:rPr>
+                <w:rFonts w:ascii="Times New Roman" w:hAnsi="Times New Roman" w:cs="Times New Roman"/>
+                <w:b/>
+                <w:bCs/>
+              </w:rPr>
+            </w:pPr>
+          </w:p>
+        </w:tc>
+        <w:tc>
+          <w:tcPr>
+            <w:tcW w:w="1527" w:type="dxa"/>
+          </w:tcPr>
+          <w:p>
+            <w:pPr>
+              <w:cnfStyle w:val="000000000000" w:firstRow="0" w:lastRow="0" w:firstColumn="0" w:lastColumn="0" w:oddVBand="0" w:evenVBand="0" w:oddHBand="0" w:evenHBand="0" w:firstRowFirstColumn="0" w:firstRowLastColumn="0" w:lastRowFirstColumn="0" w:lastRowLastColumn="0"/>
+              <w:rPr>
+                <w:rFonts w:ascii="Times New Roman" w:hAnsi="Times New Roman" w:cs="Times New Roman"/>
+                <w:b/>
+                <w:bCs/>
+              </w:rPr>
+            </w:pPr>
+          </w:p>
+        </w:tc>
+        <w:tc>
+          <w:tcPr>
+            <w:tcW w:w="1505" w:type="dxa"/>
+          </w:tcPr>
+          <w:p>
+            <w:pPr>
+              <w:cnfStyle w:val="000000000000" w:firstRow="0" w:lastRow="0" w:firstColumn="0" w:lastColumn="0" w:oddVBand="0" w:evenVBand="0" w:oddHBand="0" w:evenHBand="0" w:firstRowFirstColumn="0" w:firstRowLastColumn="0" w:lastRowFirstColumn="0" w:lastRowLastColumn="0"/>
+              <w:rPr>
+                <w:rFonts w:ascii="Times New Roman" w:hAnsi="Times New Roman" w:cs="Times New Roman"/>
+                <w:b/>
+                <w:bCs/>
+              </w:rPr>
+            </w:pPr>
+          </w:p>
+        </w:tc>
+        <w:tc>
+          <w:tcPr>
+            <w:tcW w:w="1339" w:type="dxa"/>
+          </w:tcPr>
+          <w:p>
+            <w:pPr>
+              <w:cnfStyle w:val="000000000000" w:firstRow="0" w:lastRow="0" w:firstColumn="0" w:lastColumn="0" w:oddVBand="0" w:evenVBand="0" w:oddHBand="0" w:evenHBand="0" w:firstRowFirstColumn="0" w:firstRowLastColumn="0" w:lastRowFirstColumn="0" w:lastRowLastColumn="0"/>
+              <w:rPr>
+                <w:rFonts w:ascii="Times New Roman" w:hAnsi="Times New Roman" w:cs="Times New Roman"/>
+                <w:b/>
+                <w:bCs/>
+              </w:rPr>
+            </w:pPr>
+          </w:p>
+        </w:tc>
+      </w:tr>
+      <w:tr>
+        <w:tc>
+          <w:tcPr>
+            <w:cnfStyle w:val="001000000000" w:firstRow="0" w:lastRow="0" w:firstColumn="1" w:lastColumn="0" w:oddVBand="0" w:evenVBand="0" w:oddHBand="0" w:evenHBand="0" w:firstRowFirstColumn="0" w:firstRowLastColumn="0" w:lastRowFirstColumn="0" w:lastRowLastColumn="0"/>
+            <w:tcW w:w="2224" w:type="dxa"/>
+          </w:tcPr>
+          <w:p>
+            <w:pPr>
+              <w:rPr>
+                <w:rFonts w:ascii="Times New Roman" w:hAnsi="Times New Roman" w:cs="Times New Roman"/>
+                <w:b w:val="0"/>
+                <w:bCs w:val="0"/>
+              </w:rPr>
+            </w:pPr>
+            <w:r>
+              <w:rPr>
+                <w:rFonts w:ascii="Times New Roman" w:hAnsi="Times New Roman" w:cs="Times New Roman"/>
+                <w:b w:val="0"/>
+                <w:bCs w:val="0"/>
+              </w:rPr>
+              <w:t>KNN</w:t>
+            </w:r>
+          </w:p>
+        </w:tc>
+        <w:tc>
+          <w:tcPr>
+            <w:tcW w:w="1461" w:type="dxa"/>
+          </w:tcPr>
+          <w:p>
+            <w:pPr>
+              <w:cnfStyle w:val="000000000000" w:firstRow="0" w:lastRow="0" w:firstColumn="0" w:lastColumn="0" w:oddVBand="0" w:evenVBand="0" w:oddHBand="0" w:evenHBand="0" w:firstRowFirstColumn="0" w:firstRowLastColumn="0" w:lastRowFirstColumn="0" w:lastRowLastColumn="0"/>
+              <w:rPr>
+                <w:rFonts w:ascii="Times New Roman" w:hAnsi="Times New Roman" w:cs="Times New Roman"/>
+                <w:b/>
+                <w:bCs/>
+              </w:rPr>
+            </w:pPr>
+          </w:p>
+        </w:tc>
+        <w:tc>
+          <w:tcPr>
+            <w:tcW w:w="1294" w:type="dxa"/>
+          </w:tcPr>
+          <w:p>
+            <w:pPr>
+              <w:cnfStyle w:val="000000000000" w:firstRow="0" w:lastRow="0" w:firstColumn="0" w:lastColumn="0" w:oddVBand="0" w:evenVBand="0" w:oddHBand="0" w:evenHBand="0" w:firstRowFirstColumn="0" w:firstRowLastColumn="0" w:lastRowFirstColumn="0" w:lastRowLastColumn="0"/>
+              <w:rPr>
+                <w:rFonts w:ascii="Times New Roman" w:hAnsi="Times New Roman" w:cs="Times New Roman"/>
+                <w:b/>
+                <w:bCs/>
+              </w:rPr>
+            </w:pPr>
+          </w:p>
+        </w:tc>
+        <w:tc>
+          <w:tcPr>
+            <w:tcW w:w="1527" w:type="dxa"/>
+          </w:tcPr>
+          <w:p>
+            <w:pPr>
+              <w:cnfStyle w:val="000000000000" w:firstRow="0" w:lastRow="0" w:firstColumn="0" w:lastColumn="0" w:oddVBand="0" w:evenVBand="0" w:oddHBand="0" w:evenHBand="0" w:firstRowFirstColumn="0" w:firstRowLastColumn="0" w:lastRowFirstColumn="0" w:lastRowLastColumn="0"/>
+              <w:rPr>
+                <w:rFonts w:ascii="Times New Roman" w:hAnsi="Times New Roman" w:cs="Times New Roman"/>
+                <w:b/>
+                <w:bCs/>
+              </w:rPr>
+            </w:pPr>
+          </w:p>
+        </w:tc>
+        <w:tc>
+          <w:tcPr>
+            <w:tcW w:w="1505" w:type="dxa"/>
+          </w:tcPr>
+          <w:p>
+            <w:pPr>
+              <w:cnfStyle w:val="000000000000" w:firstRow="0" w:lastRow="0" w:firstColumn="0" w:lastColumn="0" w:oddVBand="0" w:evenVBand="0" w:oddHBand="0" w:evenHBand="0" w:firstRowFirstColumn="0" w:firstRowLastColumn="0" w:lastRowFirstColumn="0" w:lastRowLastColumn="0"/>
+              <w:rPr>
+                <w:rFonts w:ascii="Times New Roman" w:hAnsi="Times New Roman" w:cs="Times New Roman"/>
+                <w:b/>
+                <w:bCs/>
+              </w:rPr>
+            </w:pPr>
+          </w:p>
+        </w:tc>
+        <w:tc>
+          <w:tcPr>
+            <w:tcW w:w="1339" w:type="dxa"/>
+          </w:tcPr>
+          <w:p>
+            <w:pPr>
+              <w:cnfStyle w:val="000000000000" w:firstRow="0" w:lastRow="0" w:firstColumn="0" w:lastColumn="0" w:oddVBand="0" w:evenVBand="0" w:oddHBand="0" w:evenHBand="0" w:firstRowFirstColumn="0" w:firstRowLastColumn="0" w:lastRowFirstColumn="0" w:lastRowLastColumn="0"/>
+              <w:rPr>
+                <w:rFonts w:ascii="Times New Roman" w:hAnsi="Times New Roman" w:cs="Times New Roman"/>
+                <w:b/>
+                <w:bCs/>
+              </w:rPr>
+            </w:pPr>
+          </w:p>
+        </w:tc>
+      </w:tr>
+    </w:tbl>
+    <w:p>
+      <w:pPr>
+        <w:rPr>
+          <w:rFonts w:ascii="Times New Roman" w:hAnsi="Times New Roman" w:cs="Times New Roman"/>
+          <w:b/>
+          <w:bCs/>
+        </w:rPr>
+      </w:pPr>
+    </w:p>
+    <w:p>
+      <w:pPr>
+        <w:rPr>
+          <w:rFonts w:ascii="Times New Roman" w:hAnsi="Times New Roman" w:cs="Times New Roman"/>
+          <w:b/>
+          <w:bCs/>
+        </w:rPr>
+      </w:pPr>
+      <w:r>
+        <w:rPr>
+          <w:rFonts w:ascii="Times New Roman" w:hAnsi="Times New Roman" w:cs="Times New Roman"/>
+          <w:b/>
+          <w:bCs/>
+        </w:rPr>
+        <w:t xml:space="preserve">    - Bar charts for key metrics</w:t>
+      </w:r>
+    </w:p>
+    <w:p>
+      <w:pPr>
+        <w:rPr>
+          <w:rFonts w:ascii="Times New Roman" w:hAnsi="Times New Roman" w:cs="Times New Roman"/>
+          <w:b/>
+          <w:bCs/>
+        </w:rPr>
+      </w:pPr>
+      <w:r>
+        <w:rPr>
+          <w:rFonts w:ascii="Times New Roman" w:hAnsi="Times New Roman" w:cs="Times New Roman"/>
+          <w:b/>
+          <w:bCs/>
+        </w:rPr>
+        <w:t xml:space="preserve">    - ROC curves overlay</w:t>
+      </w:r>
+    </w:p>
+    <w:p>
+      <w:pPr>
+        <w:rPr>
+          <w:rFonts w:ascii="Times New Roman" w:hAnsi="Times New Roman" w:cs="Times New Roman"/>
+          <w:b/>
+          <w:bCs/>
+        </w:rPr>
+      </w:pPr>
+    </w:p>
+    <w:p>
+      <w:pPr>
+        <w:rPr>
+          <w:rFonts w:ascii="Times New Roman" w:hAnsi="Times New Roman" w:cs="Times New Roman"/>
+          <w:b/>
+          <w:bCs/>
+        </w:rPr>
+      </w:pPr>
+      <w:r>
+        <w:rPr>
+          <w:rFonts w:ascii="Times New Roman" w:hAnsi="Times New Roman" w:cs="Times New Roman"/>
+          <w:b/>
+          <w:bCs/>
+        </w:rPr>
+        <w:t>5</w:t>
+      </w:r>
+      <w:r>
+        <w:rPr>
+          <w:rFonts w:ascii="Times New Roman" w:hAnsi="Times New Roman" w:cs="Times New Roman"/>
+          <w:b/>
+          <w:bCs/>
+        </w:rPr>
+        <w:t>.2 Algorithm-Specific Analysis</w:t>
+      </w:r>
+    </w:p>
+    <w:p>
+      <w:pPr>
+        <w:rPr>
+          <w:rFonts w:ascii="Times New Roman" w:hAnsi="Times New Roman" w:cs="Times New Roman"/>
+          <w:b/>
+          <w:bCs/>
+        </w:rPr>
+      </w:pPr>
+      <w:r>
+        <w:rPr>
+          <w:rFonts w:ascii="Times New Roman" w:hAnsi="Times New Roman" w:cs="Times New Roman"/>
+          <w:b/>
+          <w:bCs/>
+        </w:rPr>
+        <w:t xml:space="preserve">    3.2.1 </w:t>
+      </w:r>
+      <w:r>
+        <w:rPr>
+          <w:rFonts w:ascii="Times New Roman" w:hAnsi="Times New Roman" w:cs="Times New Roman"/>
+          <w:b/>
+          <w:bCs/>
+        </w:rPr>
+        <w:t>Random Forest</w:t>
+      </w:r>
+    </w:p>
+    <w:p>
+      <w:pPr>
+        <w:rPr>
+          <w:rFonts w:ascii="Times New Roman" w:hAnsi="Times New Roman" w:cs="Times New Roman"/>
+          <w:b/>
+          <w:bCs/>
+        </w:rPr>
+      </w:pPr>
+      <w:r>
+        <w:rPr>
+          <w:rFonts w:ascii="Times New Roman" w:hAnsi="Times New Roman" w:cs="Times New Roman"/>
+          <w:b/>
+          <w:bCs/>
+        </w:rPr>
+        <w:t xml:space="preserve">          - Hyperparameter tuning results</w:t>
+      </w:r>
+    </w:p>
+    <w:tbl>
+      <w:tblPr>
+        <w:tblStyle w:val="GridTable1Light"/>
+        <w:tblW w:w="9805" w:type="dxa"/>
+        <w:tblLook w:val="04A0" w:firstRow="1" w:lastRow="0" w:firstColumn="1" w:lastColumn="0" w:noHBand="0" w:noVBand="1"/>
+      </w:tblPr>
+      <w:tblGrid>
+        <w:gridCol w:w="1970"/>
+        <w:gridCol w:w="1420"/>
+        <w:gridCol w:w="2043"/>
+        <w:gridCol w:w="1421"/>
+        <w:gridCol w:w="1305"/>
+        <w:gridCol w:w="1646"/>
+      </w:tblGrid>
+      <w:tr>
+        <w:trPr>
+          <w:cnfStyle w:val="100000000000" w:firstRow="1" w:lastRow="0" w:firstColumn="0" w:lastColumn="0" w:oddVBand="0" w:evenVBand="0" w:oddHBand="0" w:evenHBand="0" w:firstRowFirstColumn="0" w:firstRowLastColumn="0" w:lastRowFirstColumn="0" w:lastRowLastColumn="0"/>
+        </w:trPr>
+        <w:tc>
+          <w:tcPr>
+            <w:cnfStyle w:val="001000000000" w:firstRow="0" w:lastRow="0" w:firstColumn="1" w:lastColumn="0" w:oddVBand="0" w:evenVBand="0" w:oddHBand="0" w:evenHBand="0" w:firstRowFirstColumn="0" w:firstRowLastColumn="0" w:lastRowFirstColumn="0" w:lastRowLastColumn="0"/>
+            <w:tcW w:w="1970" w:type="dxa"/>
+          </w:tcPr>
+          <w:p>
+            <w:pPr>
+              <w:rPr>
+                <w:rFonts w:ascii="Times New Roman" w:hAnsi="Times New Roman" w:cs="Times New Roman"/>
+                <w:b w:val="0"/>
+                <w:bCs w:val="0"/>
+              </w:rPr>
+            </w:pPr>
+            <w:r>
+              <w:rPr>
+                <w:rFonts w:ascii="Times New Roman" w:hAnsi="Times New Roman" w:cs="Times New Roman"/>
+                <w:b w:val="0"/>
+                <w:bCs w:val="0"/>
+              </w:rPr>
+              <w:t>n_estimators</w:t>
+            </w:r>
+          </w:p>
+        </w:tc>
+        <w:tc>
+          <w:tcPr>
+            <w:tcW w:w="1420" w:type="dxa"/>
+          </w:tcPr>
+          <w:p>
+            <w:pPr>
+              <w:cnfStyle w:val="100000000000" w:firstRow="1" w:lastRow="0" w:firstColumn="0" w:lastColumn="0" w:oddVBand="0" w:evenVBand="0" w:oddHBand="0" w:evenHBand="0" w:firstRowFirstColumn="0" w:firstRowLastColumn="0" w:lastRowFirstColumn="0" w:lastRowLastColumn="0"/>
+              <w:rPr>
+                <w:rFonts w:ascii="Times New Roman" w:hAnsi="Times New Roman" w:cs="Times New Roman"/>
+                <w:b w:val="0"/>
+                <w:bCs w:val="0"/>
+              </w:rPr>
+            </w:pPr>
+            <w:r>
+              <w:rPr>
+                <w:rFonts w:ascii="Times New Roman" w:hAnsi="Times New Roman" w:cs="Times New Roman"/>
+                <w:b w:val="0"/>
+                <w:bCs w:val="0"/>
+              </w:rPr>
+              <w:t>max_depth</w:t>
+            </w:r>
+          </w:p>
+        </w:tc>
+        <w:tc>
+          <w:tcPr>
+            <w:tcW w:w="2043" w:type="dxa"/>
+          </w:tcPr>
+          <w:p>
+            <w:pPr>
+              <w:cnfStyle w:val="100000000000" w:firstRow="1" w:lastRow="0" w:firstColumn="0" w:lastColumn="0" w:oddVBand="0" w:evenVBand="0" w:oddHBand="0" w:evenHBand="0" w:firstRowFirstColumn="0" w:firstRowLastColumn="0" w:lastRowFirstColumn="0" w:lastRowLastColumn="0"/>
+              <w:rPr>
+                <w:rFonts w:ascii="Times New Roman" w:hAnsi="Times New Roman" w:cs="Times New Roman"/>
+                <w:b w:val="0"/>
+                <w:bCs w:val="0"/>
+              </w:rPr>
+            </w:pPr>
+            <w:r>
+              <w:rPr>
+                <w:rFonts w:ascii="Times New Roman" w:hAnsi="Times New Roman" w:cs="Times New Roman"/>
+                <w:b w:val="0"/>
+                <w:bCs w:val="0"/>
+              </w:rPr>
+              <w:t>min_samples_split</w:t>
+            </w:r>
+          </w:p>
+        </w:tc>
+        <w:tc>
+          <w:tcPr>
+            <w:tcW w:w="1421" w:type="dxa"/>
+          </w:tcPr>
+          <w:p>
+            <w:pPr>
+              <w:cnfStyle w:val="100000000000" w:firstRow="1" w:lastRow="0" w:firstColumn="0" w:lastColumn="0" w:oddVBand="0" w:evenVBand="0" w:oddHBand="0" w:evenHBand="0" w:firstRowFirstColumn="0" w:firstRowLastColumn="0" w:lastRowFirstColumn="0" w:lastRowLastColumn="0"/>
+              <w:rPr>
+                <w:rFonts w:ascii="Times New Roman" w:hAnsi="Times New Roman" w:cs="Times New Roman"/>
+                <w:b w:val="0"/>
+                <w:bCs w:val="0"/>
+              </w:rPr>
+            </w:pPr>
+            <w:r>
+              <w:rPr>
+                <w:rFonts w:ascii="Times New Roman" w:hAnsi="Times New Roman" w:cs="Times New Roman"/>
+                <w:b w:val="0"/>
+                <w:bCs w:val="0"/>
+              </w:rPr>
+              <w:t>Accuracy</w:t>
+            </w:r>
+          </w:p>
+        </w:tc>
+        <w:tc>
+          <w:tcPr>
+            <w:tcW w:w="1305" w:type="dxa"/>
+          </w:tcPr>
+          <w:p>
+            <w:pPr>
+              <w:cnfStyle w:val="100000000000" w:firstRow="1" w:lastRow="0" w:firstColumn="0" w:lastColumn="0" w:oddVBand="0" w:evenVBand="0" w:oddHBand="0" w:evenHBand="0" w:firstRowFirstColumn="0" w:firstRowLastColumn="0" w:lastRowFirstColumn="0" w:lastRowLastColumn="0"/>
+              <w:rPr>
+                <w:rFonts w:ascii="Times New Roman" w:hAnsi="Times New Roman" w:cs="Times New Roman"/>
+                <w:b w:val="0"/>
+                <w:bCs w:val="0"/>
+              </w:rPr>
+            </w:pPr>
+            <w:r>
+              <w:rPr>
+                <w:rFonts w:ascii="Times New Roman" w:hAnsi="Times New Roman" w:cs="Times New Roman"/>
+                <w:b w:val="0"/>
+                <w:bCs w:val="0"/>
+              </w:rPr>
+              <w:t>F1-Score</w:t>
+            </w:r>
+          </w:p>
+        </w:tc>
+        <w:tc>
+          <w:tcPr>
+            <w:tcW w:w="1646" w:type="dxa"/>
+          </w:tcPr>
+          <w:p>
+            <w:pPr>
+              <w:cnfStyle w:val="100000000000" w:firstRow="1" w:lastRow="0" w:firstColumn="0" w:lastColumn="0" w:oddVBand="0" w:evenVBand="0" w:oddHBand="0" w:evenHBand="0" w:firstRowFirstColumn="0" w:firstRowLastColumn="0" w:lastRowFirstColumn="0" w:lastRowLastColumn="0"/>
+              <w:rPr>
+                <w:rFonts w:ascii="Times New Roman" w:hAnsi="Times New Roman" w:cs="Times New Roman"/>
+                <w:b w:val="0"/>
+                <w:bCs w:val="0"/>
+              </w:rPr>
+            </w:pPr>
+            <w:r>
+              <w:rPr>
+                <w:rFonts w:ascii="Times New Roman" w:hAnsi="Times New Roman" w:cs="Times New Roman"/>
+                <w:b w:val="0"/>
+                <w:bCs w:val="0"/>
+              </w:rPr>
+              <w:t>ROC-AUC</w:t>
+            </w:r>
+          </w:p>
+        </w:tc>
+      </w:tr>
+      <w:tr>
+        <w:tc>
+          <w:tcPr>
+            <w:cnfStyle w:val="001000000000" w:firstRow="0" w:lastRow="0" w:firstColumn="1" w:lastColumn="0" w:oddVBand="0" w:evenVBand="0" w:oddHBand="0" w:evenHBand="0" w:firstRowFirstColumn="0" w:firstRowLastColumn="0" w:lastRowFirstColumn="0" w:lastRowLastColumn="0"/>
+            <w:tcW w:w="1970" w:type="dxa"/>
+          </w:tcPr>
+          <w:p>
+            <w:pPr>
+              <w:rPr>
+                <w:rFonts w:ascii="Times New Roman" w:hAnsi="Times New Roman" w:cs="Times New Roman"/>
+                <w:b w:val="0"/>
+                <w:bCs w:val="0"/>
+              </w:rPr>
+            </w:pPr>
+            <w:r>
+              <w:rPr>
+                <w:rFonts w:ascii="Times New Roman" w:hAnsi="Times New Roman" w:cs="Times New Roman"/>
+                <w:b w:val="0"/>
+                <w:bCs w:val="0"/>
+              </w:rPr>
+              <w:t>100</w:t>
+            </w:r>
+          </w:p>
+        </w:tc>
+        <w:tc>
+          <w:tcPr>
+            <w:tcW w:w="1420" w:type="dxa"/>
+          </w:tcPr>
+          <w:p>
+            <w:pPr>
+              <w:cnfStyle w:val="000000000000" w:firstRow="0" w:lastRow="0" w:firstColumn="0" w:lastColumn="0" w:oddVBand="0" w:evenVBand="0" w:oddHBand="0" w:evenHBand="0" w:firstRowFirstColumn="0" w:firstRowLastColumn="0" w:lastRowFirstColumn="0" w:lastRowLastColumn="0"/>
+              <w:rPr>
+                <w:rFonts w:ascii="Times New Roman" w:hAnsi="Times New Roman" w:cs="Times New Roman"/>
+                <w:b/>
+                <w:bCs/>
+              </w:rPr>
+            </w:pPr>
+            <w:r>
+              <w:rPr>
+                <w:rFonts w:ascii="Times New Roman" w:hAnsi="Times New Roman" w:cs="Times New Roman"/>
+                <w:b/>
+                <w:bCs/>
+              </w:rPr>
+              <w:t>10</w:t>
+            </w:r>
+          </w:p>
+        </w:tc>
+        <w:tc>
+          <w:tcPr>
+            <w:tcW w:w="2043" w:type="dxa"/>
+          </w:tcPr>
+          <w:p>
+            <w:pPr>
+              <w:cnfStyle w:val="000000000000" w:firstRow="0" w:lastRow="0" w:firstColumn="0" w:lastColumn="0" w:oddVBand="0" w:evenVBand="0" w:oddHBand="0" w:evenHBand="0" w:firstRowFirstColumn="0" w:firstRowLastColumn="0" w:lastRowFirstColumn="0" w:lastRowLastColumn="0"/>
+              <w:rPr>
+                <w:rFonts w:ascii="Times New Roman" w:hAnsi="Times New Roman" w:cs="Times New Roman"/>
+                <w:b/>
+                <w:bCs/>
+              </w:rPr>
+            </w:pPr>
+            <w:r>
+              <w:rPr>
+                <w:rFonts w:ascii="Times New Roman" w:hAnsi="Times New Roman" w:cs="Times New Roman"/>
+                <w:b/>
+                <w:bCs/>
+              </w:rPr>
+              <w:t>2</w:t>
+            </w:r>
+          </w:p>
+        </w:tc>
+        <w:tc>
+          <w:tcPr>
+            <w:tcW w:w="1421" w:type="dxa"/>
+          </w:tcPr>
+          <w:p>
+            <w:pPr>
+              <w:cnfStyle w:val="000000000000" w:firstRow="0" w:lastRow="0" w:firstColumn="0" w:lastColumn="0" w:oddVBand="0" w:evenVBand="0" w:oddHBand="0" w:evenHBand="0" w:firstRowFirstColumn="0" w:firstRowLastColumn="0" w:lastRowFirstColumn="0" w:lastRowLastColumn="0"/>
+              <w:rPr>
+                <w:rFonts w:ascii="Times New Roman" w:hAnsi="Times New Roman" w:cs="Times New Roman"/>
+                <w:b/>
+                <w:bCs/>
+              </w:rPr>
+            </w:pPr>
+          </w:p>
+        </w:tc>
+        <w:tc>
+          <w:tcPr>
+            <w:tcW w:w="1305" w:type="dxa"/>
+          </w:tcPr>
+          <w:p>
+            <w:pPr>
+              <w:cnfStyle w:val="000000000000" w:firstRow="0" w:lastRow="0" w:firstColumn="0" w:lastColumn="0" w:oddVBand="0" w:evenVBand="0" w:oddHBand="0" w:evenHBand="0" w:firstRowFirstColumn="0" w:firstRowLastColumn="0" w:lastRowFirstColumn="0" w:lastRowLastColumn="0"/>
+              <w:rPr>
+                <w:rFonts w:ascii="Times New Roman" w:hAnsi="Times New Roman" w:cs="Times New Roman"/>
+                <w:b/>
+                <w:bCs/>
+              </w:rPr>
+            </w:pPr>
+          </w:p>
+        </w:tc>
+        <w:tc>
+          <w:tcPr>
+            <w:tcW w:w="1646" w:type="dxa"/>
+          </w:tcPr>
+          <w:p>
+            <w:pPr>
+              <w:cnfStyle w:val="000000000000" w:firstRow="0" w:lastRow="0" w:firstColumn="0" w:lastColumn="0" w:oddVBand="0" w:evenVBand="0" w:oddHBand="0" w:evenHBand="0" w:firstRowFirstColumn="0" w:firstRowLastColumn="0" w:lastRowFirstColumn="0" w:lastRowLastColumn="0"/>
+              <w:rPr>
+                <w:rFonts w:ascii="Times New Roman" w:hAnsi="Times New Roman" w:cs="Times New Roman"/>
+                <w:b/>
+                <w:bCs/>
+              </w:rPr>
+            </w:pPr>
+          </w:p>
+        </w:tc>
+      </w:tr>
+      <w:tr>
+        <w:tc>
+          <w:tcPr>
+            <w:cnfStyle w:val="001000000000" w:firstRow="0" w:lastRow="0" w:firstColumn="1" w:lastColumn="0" w:oddVBand="0" w:evenVBand="0" w:oddHBand="0" w:evenHBand="0" w:firstRowFirstColumn="0" w:firstRowLastColumn="0" w:lastRowFirstColumn="0" w:lastRowLastColumn="0"/>
+            <w:tcW w:w="1970" w:type="dxa"/>
+          </w:tcPr>
+          <w:p>
+            <w:pPr>
+              <w:rPr>
+                <w:rFonts w:ascii="Times New Roman" w:hAnsi="Times New Roman" w:cs="Times New Roman"/>
+                <w:b w:val="0"/>
+                <w:bCs w:val="0"/>
+              </w:rPr>
+            </w:pPr>
+            <w:r>
+              <w:rPr>
+                <w:rFonts w:ascii="Times New Roman" w:hAnsi="Times New Roman" w:cs="Times New Roman"/>
+                <w:b w:val="0"/>
+                <w:bCs w:val="0"/>
+              </w:rPr>
+              <w:t>200</w:t>
+            </w:r>
+          </w:p>
+        </w:tc>
+        <w:tc>
+          <w:tcPr>
+            <w:tcW w:w="1420" w:type="dxa"/>
+          </w:tcPr>
+          <w:p>
+            <w:pPr>
+              <w:cnfStyle w:val="000000000000" w:firstRow="0" w:lastRow="0" w:firstColumn="0" w:lastColumn="0" w:oddVBand="0" w:evenVBand="0" w:oddHBand="0" w:evenHBand="0" w:firstRowFirstColumn="0" w:firstRowLastColumn="0" w:lastRowFirstColumn="0" w:lastRowLastColumn="0"/>
+              <w:rPr>
+                <w:rFonts w:ascii="Times New Roman" w:hAnsi="Times New Roman" w:cs="Times New Roman"/>
+                <w:b/>
+                <w:bCs/>
+              </w:rPr>
+            </w:pPr>
+            <w:r>
+              <w:rPr>
+                <w:rFonts w:ascii="Times New Roman" w:hAnsi="Times New Roman" w:cs="Times New Roman"/>
+                <w:b/>
+                <w:bCs/>
+              </w:rPr>
+              <w:t>15</w:t>
+            </w:r>
+          </w:p>
+        </w:tc>
+        <w:tc>
+          <w:tcPr>
+            <w:tcW w:w="2043" w:type="dxa"/>
+          </w:tcPr>
+          <w:p>
+            <w:pPr>
+              <w:cnfStyle w:val="000000000000" w:firstRow="0" w:lastRow="0" w:firstColumn="0" w:lastColumn="0" w:oddVBand="0" w:evenVBand="0" w:oddHBand="0" w:evenHBand="0" w:firstRowFirstColumn="0" w:firstRowLastColumn="0" w:lastRowFirstColumn="0" w:lastRowLastColumn="0"/>
+              <w:rPr>
+                <w:rFonts w:ascii="Times New Roman" w:hAnsi="Times New Roman" w:cs="Times New Roman"/>
+                <w:b/>
+                <w:bCs/>
+              </w:rPr>
+            </w:pPr>
+            <w:r>
+              <w:rPr>
+                <w:rFonts w:ascii="Times New Roman" w:hAnsi="Times New Roman" w:cs="Times New Roman"/>
+                <w:b/>
+                <w:bCs/>
+              </w:rPr>
+              <w:t>5</w:t>
+            </w:r>
+          </w:p>
+        </w:tc>
+        <w:tc>
+          <w:tcPr>
+            <w:tcW w:w="1421" w:type="dxa"/>
+          </w:tcPr>
+          <w:p>
+            <w:pPr>
+              <w:cnfStyle w:val="000000000000" w:firstRow="0" w:lastRow="0" w:firstColumn="0" w:lastColumn="0" w:oddVBand="0" w:evenVBand="0" w:oddHBand="0" w:evenHBand="0" w:firstRowFirstColumn="0" w:firstRowLastColumn="0" w:lastRowFirstColumn="0" w:lastRowLastColumn="0"/>
+              <w:rPr>
+                <w:rFonts w:ascii="Times New Roman" w:hAnsi="Times New Roman" w:cs="Times New Roman"/>
+                <w:b/>
+                <w:bCs/>
+              </w:rPr>
+            </w:pPr>
+          </w:p>
+        </w:tc>
+        <w:tc>
+          <w:tcPr>
+            <w:tcW w:w="1305" w:type="dxa"/>
+          </w:tcPr>
+          <w:p>
+            <w:pPr>
+              <w:cnfStyle w:val="000000000000" w:firstRow="0" w:lastRow="0" w:firstColumn="0" w:lastColumn="0" w:oddVBand="0" w:evenVBand="0" w:oddHBand="0" w:evenHBand="0" w:firstRowFirstColumn="0" w:firstRowLastColumn="0" w:lastRowFirstColumn="0" w:lastRowLastColumn="0"/>
+              <w:rPr>
+                <w:rFonts w:ascii="Times New Roman" w:hAnsi="Times New Roman" w:cs="Times New Roman"/>
+                <w:b/>
+                <w:bCs/>
+              </w:rPr>
+            </w:pPr>
+          </w:p>
+        </w:tc>
+        <w:tc>
+          <w:tcPr>
+            <w:tcW w:w="1646" w:type="dxa"/>
+          </w:tcPr>
+          <w:p>
+            <w:pPr>
+              <w:cnfStyle w:val="000000000000" w:firstRow="0" w:lastRow="0" w:firstColumn="0" w:lastColumn="0" w:oddVBand="0" w:evenVBand="0" w:oddHBand="0" w:evenHBand="0" w:firstRowFirstColumn="0" w:firstRowLastColumn="0" w:lastRowFirstColumn="0" w:lastRowLastColumn="0"/>
+              <w:rPr>
+                <w:rFonts w:ascii="Times New Roman" w:hAnsi="Times New Roman" w:cs="Times New Roman"/>
+                <w:b/>
+                <w:bCs/>
+              </w:rPr>
+            </w:pPr>
+          </w:p>
+        </w:tc>
+      </w:tr>
+      <w:tr>
+        <w:tc>
+          <w:tcPr>
+            <w:cnfStyle w:val="001000000000" w:firstRow="0" w:lastRow="0" w:firstColumn="1" w:lastColumn="0" w:oddVBand="0" w:evenVBand="0" w:oddHBand="0" w:evenHBand="0" w:firstRowFirstColumn="0" w:firstRowLastColumn="0" w:lastRowFirstColumn="0" w:lastRowLastColumn="0"/>
+            <w:tcW w:w="1970" w:type="dxa"/>
+          </w:tcPr>
+          <w:p>
+            <w:pPr>
+              <w:rPr>
+                <w:rFonts w:ascii="Times New Roman" w:hAnsi="Times New Roman" w:cs="Times New Roman"/>
+                <w:b w:val="0"/>
+                <w:bCs w:val="0"/>
+              </w:rPr>
+            </w:pPr>
+            <w:r>
+              <w:rPr>
+                <w:rFonts w:ascii="Times New Roman" w:hAnsi="Times New Roman" w:cs="Times New Roman"/>
+                <w:b w:val="0"/>
+                <w:bCs w:val="0"/>
+              </w:rPr>
+              <w:t>300</w:t>
+            </w:r>
+          </w:p>
+        </w:tc>
+        <w:tc>
+          <w:tcPr>
+            <w:tcW w:w="1420" w:type="dxa"/>
+          </w:tcPr>
+          <w:p>
+            <w:pPr>
+              <w:cnfStyle w:val="000000000000" w:firstRow="0" w:lastRow="0" w:firstColumn="0" w:lastColumn="0" w:oddVBand="0" w:evenVBand="0" w:oddHBand="0" w:evenHBand="0" w:firstRowFirstColumn="0" w:firstRowLastColumn="0" w:lastRowFirstColumn="0" w:lastRowLastColumn="0"/>
+              <w:rPr>
+                <w:rFonts w:ascii="Times New Roman" w:hAnsi="Times New Roman" w:cs="Times New Roman"/>
+                <w:b/>
+                <w:bCs/>
+              </w:rPr>
+            </w:pPr>
+            <w:r>
+              <w:rPr>
+                <w:rFonts w:ascii="Times New Roman" w:hAnsi="Times New Roman" w:cs="Times New Roman"/>
+                <w:b/>
+                <w:bCs/>
+              </w:rPr>
+              <w:t>20</w:t>
+            </w:r>
+          </w:p>
+        </w:tc>
+        <w:tc>
+          <w:tcPr>
+            <w:tcW w:w="2043" w:type="dxa"/>
+          </w:tcPr>
+          <w:p>
+            <w:pPr>
+              <w:cnfStyle w:val="000000000000" w:firstRow="0" w:lastRow="0" w:firstColumn="0" w:lastColumn="0" w:oddVBand="0" w:evenVBand="0" w:oddHBand="0" w:evenHBand="0" w:firstRowFirstColumn="0" w:firstRowLastColumn="0" w:lastRowFirstColumn="0" w:lastRowLastColumn="0"/>
+              <w:rPr>
+                <w:rFonts w:ascii="Times New Roman" w:hAnsi="Times New Roman" w:cs="Times New Roman"/>
+                <w:b/>
+                <w:bCs/>
+              </w:rPr>
+            </w:pPr>
+            <w:r>
+              <w:rPr>
+                <w:rFonts w:ascii="Times New Roman" w:hAnsi="Times New Roman" w:cs="Times New Roman"/>
+                <w:b/>
+                <w:bCs/>
+              </w:rPr>
+              <w:t>10</w:t>
+            </w:r>
+          </w:p>
+        </w:tc>
+        <w:tc>
+          <w:tcPr>
+            <w:tcW w:w="1421" w:type="dxa"/>
+          </w:tcPr>
+          <w:p>
+            <w:pPr>
+              <w:cnfStyle w:val="000000000000" w:firstRow="0" w:lastRow="0" w:firstColumn="0" w:lastColumn="0" w:oddVBand="0" w:evenVBand="0" w:oddHBand="0" w:evenHBand="0" w:firstRowFirstColumn="0" w:firstRowLastColumn="0" w:lastRowFirstColumn="0" w:lastRowLastColumn="0"/>
+              <w:rPr>
+                <w:rFonts w:ascii="Times New Roman" w:hAnsi="Times New Roman" w:cs="Times New Roman"/>
+                <w:b/>
+                <w:bCs/>
+              </w:rPr>
+            </w:pPr>
+          </w:p>
+        </w:tc>
+        <w:tc>
+          <w:tcPr>
+            <w:tcW w:w="1305" w:type="dxa"/>
+          </w:tcPr>
+          <w:p>
+            <w:pPr>
+              <w:cnfStyle w:val="000000000000" w:firstRow="0" w:lastRow="0" w:firstColumn="0" w:lastColumn="0" w:oddVBand="0" w:evenVBand="0" w:oddHBand="0" w:evenHBand="0" w:firstRowFirstColumn="0" w:firstRowLastColumn="0" w:lastRowFirstColumn="0" w:lastRowLastColumn="0"/>
+              <w:rPr>
+                <w:rFonts w:ascii="Times New Roman" w:hAnsi="Times New Roman" w:cs="Times New Roman"/>
+                <w:b/>
+                <w:bCs/>
+              </w:rPr>
+            </w:pPr>
+          </w:p>
+        </w:tc>
+        <w:tc>
+          <w:tcPr>
+            <w:tcW w:w="1646" w:type="dxa"/>
+          </w:tcPr>
+          <w:p>
+            <w:pPr>
+              <w:cnfStyle w:val="000000000000" w:firstRow="0" w:lastRow="0" w:firstColumn="0" w:lastColumn="0" w:oddVBand="0" w:evenVBand="0" w:oddHBand="0" w:evenHBand="0" w:firstRowFirstColumn="0" w:firstRowLastColumn="0" w:lastRowFirstColumn="0" w:lastRowLastColumn="0"/>
+              <w:rPr>
+                <w:rFonts w:ascii="Times New Roman" w:hAnsi="Times New Roman" w:cs="Times New Roman"/>
+                <w:b/>
+                <w:bCs/>
+              </w:rPr>
+            </w:pPr>
+          </w:p>
+        </w:tc>
+      </w:tr>
+    </w:tbl>
+    <w:p>
+      <w:pPr>
+        <w:rPr>
+          <w:rFonts w:ascii="Times New Roman" w:hAnsi="Times New Roman" w:cs="Times New Roman"/>
+          <w:b/>
+          <w:bCs/>
+        </w:rPr>
+      </w:pPr>
+    </w:p>
+    <w:p>
+      <w:pPr>
+        <w:rPr>
+          <w:rFonts w:ascii="Times New Roman" w:hAnsi="Times New Roman" w:cs="Times New Roman"/>
+          <w:b/>
+          <w:bCs/>
+        </w:rPr>
+      </w:pPr>
+      <w:r>
+        <w:rPr>
+          <w:rFonts w:ascii="Times New Roman" w:hAnsi="Times New Roman" w:cs="Times New Roman"/>
+          <w:b/>
+          <w:bCs/>
+        </w:rPr>
+        <w:t xml:space="preserve">          - Coefficient analysis</w:t>
+      </w:r>
+    </w:p>
+    <w:p>
+      <w:pPr>
+        <w:rPr>
+          <w:rFonts w:ascii="Times New Roman" w:hAnsi="Times New Roman" w:cs="Times New Roman"/>
+          <w:b/>
+          <w:bCs/>
+        </w:rPr>
+      </w:pPr>
+      <w:r>
+        <w:rPr>
+          <w:rFonts w:ascii="Times New Roman" w:hAnsi="Times New Roman" w:cs="Times New Roman"/>
+          <w:b/>
+          <w:bCs/>
+        </w:rPr>
+        <w:t xml:space="preserve">    3.2.2 SVM</w:t>
+      </w:r>
+    </w:p>
+    <w:p>
+      <w:pPr>
+        <w:rPr>
+          <w:rFonts w:ascii="Times New Roman" w:hAnsi="Times New Roman" w:cs="Times New Roman"/>
+          <w:b/>
+          <w:bCs/>
+        </w:rPr>
+      </w:pPr>
+      <w:r>
+        <w:rPr>
+          <w:rFonts w:ascii="Times New Roman" w:hAnsi="Times New Roman" w:cs="Times New Roman"/>
+          <w:b/>
+          <w:bCs/>
+        </w:rPr>
+        <w:t xml:space="preserve">          - Kernel comparison</w:t>
+      </w:r>
+    </w:p>
+    <w:p>
+      <w:pPr>
+        <w:rPr>
+          <w:rFonts w:ascii="Times New Roman" w:hAnsi="Times New Roman" w:cs="Times New Roman"/>
+          <w:b/>
+          <w:bCs/>
+        </w:rPr>
+      </w:pPr>
+      <w:r>
+        <w:rPr>
+          <w:rFonts w:ascii="Times New Roman" w:hAnsi="Times New Roman" w:cs="Times New Roman"/>
+          <w:b/>
+          <w:bCs/>
+        </w:rPr>
+        <w:t xml:space="preserve">          - C and gamma tuning</w:t>
+      </w:r>
+    </w:p>
+    <w:tbl>
+      <w:tblPr>
+        <w:tblStyle w:val="GridTable1Light"/>
+        <w:tblW w:w="9805" w:type="dxa"/>
+        <w:tblLook w:val="04A0" w:firstRow="1" w:lastRow="0" w:firstColumn="1" w:lastColumn="0" w:noHBand="0" w:noVBand="1"/>
+      </w:tblPr>
+      <w:tblGrid>
+        <w:gridCol w:w="1970"/>
+        <w:gridCol w:w="1420"/>
+        <w:gridCol w:w="2043"/>
+        <w:gridCol w:w="1421"/>
+        <w:gridCol w:w="1305"/>
+        <w:gridCol w:w="1646"/>
+      </w:tblGrid>
+      <w:tr>
+        <w:trPr>
+          <w:cnfStyle w:val="100000000000" w:firstRow="1" w:lastRow="0" w:firstColumn="0" w:lastColumn="0" w:oddVBand="0" w:evenVBand="0" w:oddHBand="0" w:evenHBand="0" w:firstRowFirstColumn="0" w:firstRowLastColumn="0" w:lastRowFirstColumn="0" w:lastRowLastColumn="0"/>
+        </w:trPr>
+        <w:tc>
+          <w:tcPr>
+            <w:cnfStyle w:val="001000000000" w:firstRow="0" w:lastRow="0" w:firstColumn="1" w:lastColumn="0" w:oddVBand="0" w:evenVBand="0" w:oddHBand="0" w:evenHBand="0" w:firstRowFirstColumn="0" w:firstRowLastColumn="0" w:lastRowFirstColumn="0" w:lastRowLastColumn="0"/>
+            <w:tcW w:w="1970" w:type="dxa"/>
+          </w:tcPr>
+          <w:p>
+            <w:pPr>
+              <w:rPr>
+                <w:rFonts w:ascii="Times New Roman" w:hAnsi="Times New Roman" w:cs="Times New Roman"/>
+                <w:b w:val="0"/>
+                <w:bCs w:val="0"/>
+              </w:rPr>
+            </w:pPr>
+            <w:r>
+              <w:rPr>
+                <w:rFonts w:ascii="Times New Roman" w:hAnsi="Times New Roman" w:cs="Times New Roman"/>
+                <w:b w:val="0"/>
+                <w:bCs w:val="0"/>
+              </w:rPr>
+              <w:t>kernel</w:t>
+            </w:r>
+          </w:p>
+        </w:tc>
+        <w:tc>
+          <w:tcPr>
+            <w:tcW w:w="1420" w:type="dxa"/>
+          </w:tcPr>
+          <w:p>
+            <w:pPr>
+              <w:cnfStyle w:val="100000000000" w:firstRow="1" w:lastRow="0" w:firstColumn="0" w:lastColumn="0" w:oddVBand="0" w:evenVBand="0" w:oddHBand="0" w:evenHBand="0" w:firstRowFirstColumn="0" w:firstRowLastColumn="0" w:lastRowFirstColumn="0" w:lastRowLastColumn="0"/>
+              <w:rPr>
+                <w:rFonts w:ascii="Times New Roman" w:hAnsi="Times New Roman" w:cs="Times New Roman"/>
+                <w:b w:val="0"/>
+                <w:bCs w:val="0"/>
+              </w:rPr>
+            </w:pPr>
+            <w:r>
+              <w:rPr>
+                <w:rFonts w:ascii="Times New Roman" w:hAnsi="Times New Roman" w:cs="Times New Roman"/>
+                <w:b w:val="0"/>
+                <w:bCs w:val="0"/>
+              </w:rPr>
+              <w:t>C</w:t>
+            </w:r>
+          </w:p>
+        </w:tc>
+        <w:tc>
+          <w:tcPr>
+            <w:tcW w:w="2043" w:type="dxa"/>
+          </w:tcPr>
+          <w:p>
+            <w:pPr>
+              <w:cnfStyle w:val="100000000000" w:firstRow="1" w:lastRow="0" w:firstColumn="0" w:lastColumn="0" w:oddVBand="0" w:evenVBand="0" w:oddHBand="0" w:evenHBand="0" w:firstRowFirstColumn="0" w:firstRowLastColumn="0" w:lastRowFirstColumn="0" w:lastRowLastColumn="0"/>
+              <w:rPr>
+                <w:rFonts w:ascii="Times New Roman" w:hAnsi="Times New Roman" w:cs="Times New Roman"/>
+                <w:b w:val="0"/>
+                <w:bCs w:val="0"/>
+              </w:rPr>
+            </w:pPr>
+            <w:r>
+              <w:rPr>
+                <w:rFonts w:ascii="Times New Roman" w:hAnsi="Times New Roman" w:cs="Times New Roman"/>
+                <w:b w:val="0"/>
+                <w:bCs w:val="0"/>
+              </w:rPr>
+              <w:t>gamma</w:t>
+            </w:r>
+          </w:p>
+        </w:tc>
+        <w:tc>
+          <w:tcPr>
+            <w:tcW w:w="1421" w:type="dxa"/>
+          </w:tcPr>
+          <w:p>
+            <w:pPr>
+              <w:cnfStyle w:val="100000000000" w:firstRow="1" w:lastRow="0" w:firstColumn="0" w:lastColumn="0" w:oddVBand="0" w:evenVBand="0" w:oddHBand="0" w:evenHBand="0" w:firstRowFirstColumn="0" w:firstRowLastColumn="0" w:lastRowFirstColumn="0" w:lastRowLastColumn="0"/>
+              <w:rPr>
+                <w:rFonts w:ascii="Times New Roman" w:hAnsi="Times New Roman" w:cs="Times New Roman"/>
+                <w:b w:val="0"/>
+                <w:bCs w:val="0"/>
+              </w:rPr>
+            </w:pPr>
+            <w:r>
+              <w:rPr>
+                <w:rFonts w:ascii="Times New Roman" w:hAnsi="Times New Roman" w:cs="Times New Roman"/>
+                <w:b w:val="0"/>
+                <w:bCs w:val="0"/>
+              </w:rPr>
+              <w:t>Accuracy</w:t>
+            </w:r>
+          </w:p>
+        </w:tc>
+        <w:tc>
+          <w:tcPr>
+            <w:tcW w:w="1305" w:type="dxa"/>
+          </w:tcPr>
+          <w:p>
+            <w:pPr>
+              <w:cnfStyle w:val="100000000000" w:firstRow="1" w:lastRow="0" w:firstColumn="0" w:lastColumn="0" w:oddVBand="0" w:evenVBand="0" w:oddHBand="0" w:evenHBand="0" w:firstRowFirstColumn="0" w:firstRowLastColumn="0" w:lastRowFirstColumn="0" w:lastRowLastColumn="0"/>
+              <w:rPr>
+                <w:rFonts w:ascii="Times New Roman" w:hAnsi="Times New Roman" w:cs="Times New Roman"/>
+                <w:b w:val="0"/>
+                <w:bCs w:val="0"/>
+              </w:rPr>
+            </w:pPr>
+            <w:r>
+              <w:rPr>
+                <w:rFonts w:ascii="Times New Roman" w:hAnsi="Times New Roman" w:cs="Times New Roman"/>
+                <w:b w:val="0"/>
+                <w:bCs w:val="0"/>
+              </w:rPr>
+              <w:t>F1-Score</w:t>
+            </w:r>
+          </w:p>
+        </w:tc>
+        <w:tc>
+          <w:tcPr>
+            <w:tcW w:w="1646" w:type="dxa"/>
+          </w:tcPr>
+          <w:p>
+            <w:pPr>
+              <w:cnfStyle w:val="100000000000" w:firstRow="1" w:lastRow="0" w:firstColumn="0" w:lastColumn="0" w:oddVBand="0" w:evenVBand="0" w:oddHBand="0" w:evenHBand="0" w:firstRowFirstColumn="0" w:firstRowLastColumn="0" w:lastRowFirstColumn="0" w:lastRowLastColumn="0"/>
+              <w:rPr>
+                <w:rFonts w:ascii="Times New Roman" w:hAnsi="Times New Roman" w:cs="Times New Roman"/>
+                <w:b w:val="0"/>
+                <w:bCs w:val="0"/>
+              </w:rPr>
+            </w:pPr>
+            <w:r>
+              <w:rPr>
+                <w:rFonts w:ascii="Times New Roman" w:hAnsi="Times New Roman" w:cs="Times New Roman"/>
+                <w:b w:val="0"/>
+                <w:bCs w:val="0"/>
+              </w:rPr>
+              <w:t>ROC-AUC</w:t>
+            </w:r>
+          </w:p>
+        </w:tc>
+      </w:tr>
+      <w:tr>
+        <w:tc>
+          <w:tcPr>
+            <w:cnfStyle w:val="001000000000" w:firstRow="0" w:lastRow="0" w:firstColumn="1" w:lastColumn="0" w:oddVBand="0" w:evenVBand="0" w:oddHBand="0" w:evenHBand="0" w:firstRowFirstColumn="0" w:firstRowLastColumn="0" w:lastRowFirstColumn="0" w:lastRowLastColumn="0"/>
+            <w:tcW w:w="1970" w:type="dxa"/>
+          </w:tcPr>
+          <w:p>
+            <w:pPr>
+              <w:rPr>
+                <w:rFonts w:ascii="Times New Roman" w:hAnsi="Times New Roman" w:cs="Times New Roman"/>
+                <w:b w:val="0"/>
+                <w:bCs w:val="0"/>
+              </w:rPr>
+            </w:pPr>
+            <w:r>
+              <w:rPr>
+                <w:rFonts w:ascii="Times New Roman" w:hAnsi="Times New Roman" w:cs="Times New Roman"/>
+                <w:b w:val="0"/>
+                <w:bCs w:val="0"/>
+              </w:rPr>
+              <w:t>100</w:t>
+            </w:r>
+          </w:p>
+        </w:tc>
+        <w:tc>
+          <w:tcPr>
+            <w:tcW w:w="1420" w:type="dxa"/>
+          </w:tcPr>
+          <w:p>
+            <w:pPr>
+              <w:cnfStyle w:val="000000000000" w:firstRow="0" w:lastRow="0" w:firstColumn="0" w:lastColumn="0" w:oddVBand="0" w:evenVBand="0" w:oddHBand="0" w:evenHBand="0" w:firstRowFirstColumn="0" w:firstRowLastColumn="0" w:lastRowFirstColumn="0" w:lastRowLastColumn="0"/>
+              <w:rPr>
+                <w:rFonts w:ascii="Times New Roman" w:hAnsi="Times New Roman" w:cs="Times New Roman"/>
+                <w:b/>
+                <w:bCs/>
+              </w:rPr>
+            </w:pPr>
+            <w:r>
+              <w:rPr>
+                <w:rFonts w:ascii="Times New Roman" w:hAnsi="Times New Roman" w:cs="Times New Roman"/>
+                <w:b/>
+                <w:bCs/>
+              </w:rPr>
+              <w:t>10</w:t>
+            </w:r>
+          </w:p>
+        </w:tc>
+        <w:tc>
+          <w:tcPr>
+            <w:tcW w:w="2043" w:type="dxa"/>
+          </w:tcPr>
+          <w:p>
+            <w:pPr>
+              <w:cnfStyle w:val="000000000000" w:firstRow="0" w:lastRow="0" w:firstColumn="0" w:lastColumn="0" w:oddVBand="0" w:evenVBand="0" w:oddHBand="0" w:evenHBand="0" w:firstRowFirstColumn="0" w:firstRowLastColumn="0" w:lastRowFirstColumn="0" w:lastRowLastColumn="0"/>
+              <w:rPr>
+                <w:rFonts w:ascii="Times New Roman" w:hAnsi="Times New Roman" w:cs="Times New Roman"/>
+                <w:b/>
+                <w:bCs/>
+              </w:rPr>
+            </w:pPr>
+            <w:r>
+              <w:rPr>
+                <w:rFonts w:ascii="Times New Roman" w:hAnsi="Times New Roman" w:cs="Times New Roman"/>
+                <w:b/>
+                <w:bCs/>
+              </w:rPr>
+              <w:t>2</w:t>
+            </w:r>
+          </w:p>
+        </w:tc>
+        <w:tc>
+          <w:tcPr>
+            <w:tcW w:w="1421" w:type="dxa"/>
+          </w:tcPr>
+          <w:p>
+            <w:pPr>
+              <w:cnfStyle w:val="000000000000" w:firstRow="0" w:lastRow="0" w:firstColumn="0" w:lastColumn="0" w:oddVBand="0" w:evenVBand="0" w:oddHBand="0" w:evenHBand="0" w:firstRowFirstColumn="0" w:firstRowLastColumn="0" w:lastRowFirstColumn="0" w:lastRowLastColumn="0"/>
+              <w:rPr>
+                <w:rFonts w:ascii="Times New Roman" w:hAnsi="Times New Roman" w:cs="Times New Roman"/>
+                <w:b/>
+                <w:bCs/>
+              </w:rPr>
+            </w:pPr>
+          </w:p>
+        </w:tc>
+        <w:tc>
+          <w:tcPr>
+            <w:tcW w:w="1305" w:type="dxa"/>
+          </w:tcPr>
+          <w:p>
+            <w:pPr>
+              <w:cnfStyle w:val="000000000000" w:firstRow="0" w:lastRow="0" w:firstColumn="0" w:lastColumn="0" w:oddVBand="0" w:evenVBand="0" w:oddHBand="0" w:evenHBand="0" w:firstRowFirstColumn="0" w:firstRowLastColumn="0" w:lastRowFirstColumn="0" w:lastRowLastColumn="0"/>
+              <w:rPr>
+                <w:rFonts w:ascii="Times New Roman" w:hAnsi="Times New Roman" w:cs="Times New Roman"/>
+                <w:b/>
+                <w:bCs/>
+              </w:rPr>
+            </w:pPr>
+          </w:p>
+        </w:tc>
+        <w:tc>
+          <w:tcPr>
+            <w:tcW w:w="1646" w:type="dxa"/>
+          </w:tcPr>
+          <w:p>
+            <w:pPr>
+              <w:cnfStyle w:val="000000000000" w:firstRow="0" w:lastRow="0" w:firstColumn="0" w:lastColumn="0" w:oddVBand="0" w:evenVBand="0" w:oddHBand="0" w:evenHBand="0" w:firstRowFirstColumn="0" w:firstRowLastColumn="0" w:lastRowFirstColumn="0" w:lastRowLastColumn="0"/>
+              <w:rPr>
+                <w:rFonts w:ascii="Times New Roman" w:hAnsi="Times New Roman" w:cs="Times New Roman"/>
+                <w:b/>
+                <w:bCs/>
+              </w:rPr>
+            </w:pPr>
+          </w:p>
+        </w:tc>
+      </w:tr>
+      <w:tr>
+        <w:tc>
+          <w:tcPr>
+            <w:cnfStyle w:val="001000000000" w:firstRow="0" w:lastRow="0" w:firstColumn="1" w:lastColumn="0" w:oddVBand="0" w:evenVBand="0" w:oddHBand="0" w:evenHBand="0" w:firstRowFirstColumn="0" w:firstRowLastColumn="0" w:lastRowFirstColumn="0" w:lastRowLastColumn="0"/>
+            <w:tcW w:w="1970" w:type="dxa"/>
+          </w:tcPr>
+          <w:p>
+            <w:pPr>
+              <w:rPr>
+                <w:rFonts w:ascii="Times New Roman" w:hAnsi="Times New Roman" w:cs="Times New Roman"/>
+                <w:b w:val="0"/>
+                <w:bCs w:val="0"/>
+              </w:rPr>
+            </w:pPr>
+            <w:r>
+              <w:rPr>
+                <w:rFonts w:ascii="Times New Roman" w:hAnsi="Times New Roman" w:cs="Times New Roman"/>
+                <w:b w:val="0"/>
+                <w:bCs w:val="0"/>
+              </w:rPr>
+              <w:t>200</w:t>
+            </w:r>
+          </w:p>
+        </w:tc>
+        <w:tc>
+          <w:tcPr>
+            <w:tcW w:w="1420" w:type="dxa"/>
+          </w:tcPr>
+          <w:p>
+            <w:pPr>
+              <w:cnfStyle w:val="000000000000" w:firstRow="0" w:lastRow="0" w:firstColumn="0" w:lastColumn="0" w:oddVBand="0" w:evenVBand="0" w:oddHBand="0" w:evenHBand="0" w:firstRowFirstColumn="0" w:firstRowLastColumn="0" w:lastRowFirstColumn="0" w:lastRowLastColumn="0"/>
+              <w:rPr>
+                <w:rFonts w:ascii="Times New Roman" w:hAnsi="Times New Roman" w:cs="Times New Roman"/>
+                <w:b/>
+                <w:bCs/>
+              </w:rPr>
+            </w:pPr>
+            <w:r>
+              <w:rPr>
+                <w:rFonts w:ascii="Times New Roman" w:hAnsi="Times New Roman" w:cs="Times New Roman"/>
+                <w:b/>
+                <w:bCs/>
+              </w:rPr>
+              <w:t>15</w:t>
+            </w:r>
+          </w:p>
+        </w:tc>
+        <w:tc>
+          <w:tcPr>
+            <w:tcW w:w="2043" w:type="dxa"/>
+          </w:tcPr>
+          <w:p>
+            <w:pPr>
+              <w:cnfStyle w:val="000000000000" w:firstRow="0" w:lastRow="0" w:firstColumn="0" w:lastColumn="0" w:oddVBand="0" w:evenVBand="0" w:oddHBand="0" w:evenHBand="0" w:firstRowFirstColumn="0" w:firstRowLastColumn="0" w:lastRowFirstColumn="0" w:lastRowLastColumn="0"/>
+              <w:rPr>
+                <w:rFonts w:ascii="Times New Roman" w:hAnsi="Times New Roman" w:cs="Times New Roman"/>
+                <w:b/>
+                <w:bCs/>
+              </w:rPr>
+            </w:pPr>
+            <w:r>
+              <w:rPr>
+                <w:rFonts w:ascii="Times New Roman" w:hAnsi="Times New Roman" w:cs="Times New Roman"/>
+                <w:b/>
+                <w:bCs/>
+              </w:rPr>
+              <w:t>5</w:t>
+            </w:r>
+          </w:p>
+        </w:tc>
+        <w:tc>
+          <w:tcPr>
+            <w:tcW w:w="1421" w:type="dxa"/>
+          </w:tcPr>
+          <w:p>
+            <w:pPr>
+              <w:cnfStyle w:val="000000000000" w:firstRow="0" w:lastRow="0" w:firstColumn="0" w:lastColumn="0" w:oddVBand="0" w:evenVBand="0" w:oddHBand="0" w:evenHBand="0" w:firstRowFirstColumn="0" w:firstRowLastColumn="0" w:lastRowFirstColumn="0" w:lastRowLastColumn="0"/>
+              <w:rPr>
+                <w:rFonts w:ascii="Times New Roman" w:hAnsi="Times New Roman" w:cs="Times New Roman"/>
+                <w:b/>
+                <w:bCs/>
+              </w:rPr>
+            </w:pPr>
+          </w:p>
+        </w:tc>
+        <w:tc>
+          <w:tcPr>
+            <w:tcW w:w="1305" w:type="dxa"/>
+          </w:tcPr>
+          <w:p>
+            <w:pPr>
+              <w:cnfStyle w:val="000000000000" w:firstRow="0" w:lastRow="0" w:firstColumn="0" w:lastColumn="0" w:oddVBand="0" w:evenVBand="0" w:oddHBand="0" w:evenHBand="0" w:firstRowFirstColumn="0" w:firstRowLastColumn="0" w:lastRowFirstColumn="0" w:lastRowLastColumn="0"/>
+              <w:rPr>
+                <w:rFonts w:ascii="Times New Roman" w:hAnsi="Times New Roman" w:cs="Times New Roman"/>
+                <w:b/>
+                <w:bCs/>
+              </w:rPr>
+            </w:pPr>
+          </w:p>
+        </w:tc>
+        <w:tc>
+          <w:tcPr>
+            <w:tcW w:w="1646" w:type="dxa"/>
+          </w:tcPr>
+          <w:p>
+            <w:pPr>
+              <w:cnfStyle w:val="000000000000" w:firstRow="0" w:lastRow="0" w:firstColumn="0" w:lastColumn="0" w:oddVBand="0" w:evenVBand="0" w:oddHBand="0" w:evenHBand="0" w:firstRowFirstColumn="0" w:firstRowLastColumn="0" w:lastRowFirstColumn="0" w:lastRowLastColumn="0"/>
+              <w:rPr>
+                <w:rFonts w:ascii="Times New Roman" w:hAnsi="Times New Roman" w:cs="Times New Roman"/>
+                <w:b/>
+                <w:bCs/>
+              </w:rPr>
+            </w:pPr>
+          </w:p>
+        </w:tc>
+      </w:tr>
+      <w:tr>
+        <w:tc>
+          <w:tcPr>
+            <w:cnfStyle w:val="001000000000" w:firstRow="0" w:lastRow="0" w:firstColumn="1" w:lastColumn="0" w:oddVBand="0" w:evenVBand="0" w:oddHBand="0" w:evenHBand="0" w:firstRowFirstColumn="0" w:firstRowLastColumn="0" w:lastRowFirstColumn="0" w:lastRowLastColumn="0"/>
+            <w:tcW w:w="1970" w:type="dxa"/>
+          </w:tcPr>
+          <w:p>
+            <w:pPr>
+              <w:rPr>
+                <w:rFonts w:ascii="Times New Roman" w:hAnsi="Times New Roman" w:cs="Times New Roman"/>
+                <w:b w:val="0"/>
+                <w:bCs w:val="0"/>
+              </w:rPr>
+            </w:pPr>
+            <w:r>
+              <w:rPr>
+                <w:rFonts w:ascii="Times New Roman" w:hAnsi="Times New Roman" w:cs="Times New Roman"/>
+                <w:b w:val="0"/>
+                <w:bCs w:val="0"/>
+              </w:rPr>
+              <w:t>300</w:t>
+            </w:r>
+          </w:p>
+        </w:tc>
+        <w:tc>
+          <w:tcPr>
+            <w:tcW w:w="1420" w:type="dxa"/>
+          </w:tcPr>
+          <w:p>
+            <w:pPr>
+              <w:cnfStyle w:val="000000000000" w:firstRow="0" w:lastRow="0" w:firstColumn="0" w:lastColumn="0" w:oddVBand="0" w:evenVBand="0" w:oddHBand="0" w:evenHBand="0" w:firstRowFirstColumn="0" w:firstRowLastColumn="0" w:lastRowFirstColumn="0" w:lastRowLastColumn="0"/>
+              <w:rPr>
+                <w:rFonts w:ascii="Times New Roman" w:hAnsi="Times New Roman" w:cs="Times New Roman"/>
+                <w:b/>
+                <w:bCs/>
+              </w:rPr>
+            </w:pPr>
+            <w:r>
+              <w:rPr>
+                <w:rFonts w:ascii="Times New Roman" w:hAnsi="Times New Roman" w:cs="Times New Roman"/>
+                <w:b/>
+                <w:bCs/>
+              </w:rPr>
+              <w:t>20</w:t>
+            </w:r>
+          </w:p>
+        </w:tc>
+        <w:tc>
+          <w:tcPr>
+            <w:tcW w:w="2043" w:type="dxa"/>
+          </w:tcPr>
+          <w:p>
+            <w:pPr>
+              <w:cnfStyle w:val="000000000000" w:firstRow="0" w:lastRow="0" w:firstColumn="0" w:lastColumn="0" w:oddVBand="0" w:evenVBand="0" w:oddHBand="0" w:evenHBand="0" w:firstRowFirstColumn="0" w:firstRowLastColumn="0" w:lastRowFirstColumn="0" w:lastRowLastColumn="0"/>
+              <w:rPr>
+                <w:rFonts w:ascii="Times New Roman" w:hAnsi="Times New Roman" w:cs="Times New Roman"/>
+                <w:b/>
+                <w:bCs/>
+              </w:rPr>
+            </w:pPr>
+            <w:r>
+              <w:rPr>
+                <w:rFonts w:ascii="Times New Roman" w:hAnsi="Times New Roman" w:cs="Times New Roman"/>
+                <w:b/>
+                <w:bCs/>
+              </w:rPr>
+              <w:t>10</w:t>
+            </w:r>
+          </w:p>
+        </w:tc>
+        <w:tc>
+          <w:tcPr>
+            <w:tcW w:w="1421" w:type="dxa"/>
+          </w:tcPr>
+          <w:p>
+            <w:pPr>
+              <w:cnfStyle w:val="000000000000" w:firstRow="0" w:lastRow="0" w:firstColumn="0" w:lastColumn="0" w:oddVBand="0" w:evenVBand="0" w:oddHBand="0" w:evenHBand="0" w:firstRowFirstColumn="0" w:firstRowLastColumn="0" w:lastRowFirstColumn="0" w:lastRowLastColumn="0"/>
+              <w:rPr>
+                <w:rFonts w:ascii="Times New Roman" w:hAnsi="Times New Roman" w:cs="Times New Roman"/>
+                <w:b/>
+                <w:bCs/>
+              </w:rPr>
+            </w:pPr>
+          </w:p>
+        </w:tc>
+        <w:tc>
+          <w:tcPr>
+            <w:tcW w:w="1305" w:type="dxa"/>
+          </w:tcPr>
+          <w:p>
+            <w:pPr>
+              <w:cnfStyle w:val="000000000000" w:firstRow="0" w:lastRow="0" w:firstColumn="0" w:lastColumn="0" w:oddVBand="0" w:evenVBand="0" w:oddHBand="0" w:evenHBand="0" w:firstRowFirstColumn="0" w:firstRowLastColumn="0" w:lastRowFirstColumn="0" w:lastRowLastColumn="0"/>
+              <w:rPr>
+                <w:rFonts w:ascii="Times New Roman" w:hAnsi="Times New Roman" w:cs="Times New Roman"/>
+                <w:b/>
+                <w:bCs/>
+              </w:rPr>
+            </w:pPr>
+          </w:p>
+        </w:tc>
+        <w:tc>
+          <w:tcPr>
+            <w:tcW w:w="1646" w:type="dxa"/>
+          </w:tcPr>
+          <w:p>
+            <w:pPr>
+              <w:cnfStyle w:val="000000000000" w:firstRow="0" w:lastRow="0" w:firstColumn="0" w:lastColumn="0" w:oddVBand="0" w:evenVBand="0" w:oddHBand="0" w:evenHBand="0" w:firstRowFirstColumn="0" w:firstRowLastColumn="0" w:lastRowFirstColumn="0" w:lastRowLastColumn="0"/>
+              <w:rPr>
+                <w:rFonts w:ascii="Times New Roman" w:hAnsi="Times New Roman" w:cs="Times New Roman"/>
+                <w:b/>
+                <w:bCs/>
+              </w:rPr>
+            </w:pPr>
+          </w:p>
+        </w:tc>
+      </w:tr>
+    </w:tbl>
+    <w:p>
+      <w:pPr>
+        <w:rPr>
+          <w:rFonts w:ascii="Times New Roman" w:hAnsi="Times New Roman" w:cs="Times New Roman"/>
+          <w:b/>
+          <w:bCs/>
+        </w:rPr>
+      </w:pPr>
+    </w:p>
+    <w:p>
+      <w:pPr>
+        <w:rPr>
+          <w:rFonts w:ascii="Times New Roman" w:hAnsi="Times New Roman" w:cs="Times New Roman"/>
+          <w:b/>
+          <w:bCs/>
+        </w:rPr>
+      </w:pPr>
+    </w:p>
+    <w:p>
+      <w:pPr>
+        <w:rPr>
+          <w:rFonts w:ascii="Times New Roman" w:hAnsi="Times New Roman" w:cs="Times New Roman"/>
+          <w:b/>
+          <w:bCs/>
+        </w:rPr>
+      </w:pPr>
+      <w:r>
+        <w:rPr>
+          <w:rFonts w:ascii="Times New Roman" w:hAnsi="Times New Roman" w:cs="Times New Roman"/>
+          <w:b/>
+          <w:bCs/>
+        </w:rPr>
+        <w:t>5</w:t>
+      </w:r>
+      <w:r>
+        <w:rPr>
+          <w:rFonts w:ascii="Times New Roman" w:hAnsi="Times New Roman" w:cs="Times New Roman"/>
+          <w:b/>
+          <w:bCs/>
+        </w:rPr>
+        <w:t>.3 Impact of Data Preprocessing</w:t>
+      </w:r>
+    </w:p>
+    <w:p>
+      <w:pPr>
+        <w:rPr>
+          <w:rFonts w:ascii="Times New Roman" w:hAnsi="Times New Roman" w:cs="Times New Roman"/>
+          <w:b/>
+          <w:bCs/>
+        </w:rPr>
+      </w:pPr>
+      <w:r>
+        <w:rPr>
+          <w:rFonts w:ascii="Times New Roman" w:hAnsi="Times New Roman" w:cs="Times New Roman"/>
+          <w:b/>
+          <w:bCs/>
+        </w:rPr>
+        <w:t xml:space="preserve">    3.3.1 Scaling Effects</w:t>
+      </w:r>
+    </w:p>
+    <w:p>
+      <w:pPr>
+        <w:rPr>
+          <w:rFonts w:ascii="Times New Roman" w:hAnsi="Times New Roman" w:cs="Times New Roman"/>
+          <w:b/>
+          <w:bCs/>
+        </w:rPr>
+      </w:pPr>
+      <w:r>
+        <w:rPr>
+          <w:rFonts w:ascii="Times New Roman" w:hAnsi="Times New Roman" w:cs="Times New Roman"/>
+          <w:b/>
+          <w:bCs/>
+        </w:rPr>
+        <w:t xml:space="preserve">    3.3.2 Class Balancing Techniques</w:t>
+      </w:r>
+    </w:p>
+    <w:p>
+      <w:pPr>
+        <w:rPr>
+          <w:rFonts w:ascii="Times New Roman" w:hAnsi="Times New Roman" w:cs="Times New Roman"/>
+          <w:b/>
+          <w:bCs/>
+        </w:rPr>
+      </w:pPr>
+      <w:r>
+        <w:rPr>
+          <w:rFonts w:ascii="Times New Roman" w:hAnsi="Times New Roman" w:cs="Times New Roman"/>
+          <w:b/>
+          <w:bCs/>
+        </w:rPr>
+        <w:t xml:space="preserve">    3.3.3 PCA Dimensionality Reduction</w:t>
+      </w:r>
+    </w:p>
+    <w:tbl>
+      <w:tblPr>
+        <w:tblStyle w:val="GridTable1Light"/>
+        <w:tblW w:w="0" w:type="auto"/>
+        <w:tblLook w:val="04A0" w:firstRow="1" w:lastRow="0" w:firstColumn="1" w:lastColumn="0" w:noHBand="0" w:noVBand="1"/>
+      </w:tblPr>
+      <w:tblGrid>
+        <w:gridCol w:w="2101"/>
+        <w:gridCol w:w="1563"/>
+        <w:gridCol w:w="1273"/>
+        <w:gridCol w:w="1188"/>
+        <w:gridCol w:w="1125"/>
+        <w:gridCol w:w="1077"/>
+        <w:gridCol w:w="1023"/>
+      </w:tblGrid>
+      <w:tr>
+        <w:trPr>
+          <w:cnfStyle w:val="100000000000" w:firstRow="1" w:lastRow="0" w:firstColumn="0" w:lastColumn="0" w:oddVBand="0" w:evenVBand="0" w:oddHBand="0" w:evenHBand="0" w:firstRowFirstColumn="0" w:firstRowLastColumn="0" w:lastRowFirstColumn="0" w:lastRowLastColumn="0"/>
+        </w:trPr>
+        <w:tc>
+          <w:tcPr>
+            <w:cnfStyle w:val="001000000000" w:firstRow="0" w:lastRow="0" w:firstColumn="1" w:lastColumn="0" w:oddVBand="0" w:evenVBand="0" w:oddHBand="0" w:evenHBand="0" w:firstRowFirstColumn="0" w:firstRowLastColumn="0" w:lastRowFirstColumn="0" w:lastRowLastColumn="0"/>
+            <w:tcW w:w="2335" w:type="dxa"/>
+          </w:tcPr>
+          <w:p>
+            <w:pPr>
+              <w:rPr>
+                <w:rFonts w:ascii="Times New Roman" w:hAnsi="Times New Roman" w:cs="Times New Roman"/>
+                <w:b w:val="0"/>
+                <w:bCs w:val="0"/>
+              </w:rPr>
+            </w:pPr>
+            <w:r>
+              <w:rPr>
+                <w:rFonts w:ascii="Times New Roman" w:hAnsi="Times New Roman" w:cs="Times New Roman"/>
+                <w:b w:val="0"/>
+                <w:bCs w:val="0"/>
+              </w:rPr>
+              <w:t>Algorithm</w:t>
+            </w:r>
+          </w:p>
+        </w:tc>
+        <w:tc>
+          <w:tcPr>
+            <w:tcW w:w="1023" w:type="dxa"/>
+          </w:tcPr>
+          <w:p>
+            <w:pPr>
+              <w:cnfStyle w:val="100000000000" w:firstRow="1" w:lastRow="0" w:firstColumn="0" w:lastColumn="0" w:oddVBand="0" w:evenVBand="0" w:oddHBand="0" w:evenHBand="0" w:firstRowFirstColumn="0" w:firstRowLastColumn="0" w:lastRowFirstColumn="0" w:lastRowLastColumn="0"/>
+              <w:rPr>
+                <w:rFonts w:ascii="Times New Roman" w:hAnsi="Times New Roman" w:cs="Times New Roman"/>
+                <w:b w:val="0"/>
+                <w:bCs w:val="0"/>
+              </w:rPr>
+            </w:pPr>
+            <w:r>
+              <w:rPr>
+                <w:rFonts w:ascii="Times New Roman" w:hAnsi="Times New Roman" w:cs="Times New Roman"/>
+                <w:b w:val="0"/>
+                <w:bCs w:val="0"/>
+              </w:rPr>
+              <w:t>Preprocessing</w:t>
+            </w:r>
+          </w:p>
+        </w:tc>
+        <w:tc>
+          <w:tcPr>
+            <w:tcW w:w="1313" w:type="dxa"/>
+          </w:tcPr>
+          <w:p>
+            <w:pPr>
+              <w:cnfStyle w:val="100000000000" w:firstRow="1" w:lastRow="0" w:firstColumn="0" w:lastColumn="0" w:oddVBand="0" w:evenVBand="0" w:oddHBand="0" w:evenHBand="0" w:firstRowFirstColumn="0" w:firstRowLastColumn="0" w:lastRowFirstColumn="0" w:lastRowLastColumn="0"/>
+              <w:rPr>
+                <w:rFonts w:ascii="Times New Roman" w:hAnsi="Times New Roman" w:cs="Times New Roman"/>
+                <w:b w:val="0"/>
+                <w:bCs w:val="0"/>
+              </w:rPr>
+            </w:pPr>
+            <w:r>
+              <w:rPr>
+                <w:rFonts w:ascii="Times New Roman" w:hAnsi="Times New Roman" w:cs="Times New Roman"/>
+                <w:b w:val="0"/>
+                <w:bCs w:val="0"/>
+              </w:rPr>
+              <w:t>Accuracy</w:t>
+            </w:r>
+          </w:p>
+        </w:tc>
+        <w:tc>
+          <w:tcPr>
+            <w:tcW w:w="1211" w:type="dxa"/>
+          </w:tcPr>
+          <w:p>
+            <w:pPr>
+              <w:cnfStyle w:val="100000000000" w:firstRow="1" w:lastRow="0" w:firstColumn="0" w:lastColumn="0" w:oddVBand="0" w:evenVBand="0" w:oddHBand="0" w:evenHBand="0" w:firstRowFirstColumn="0" w:firstRowLastColumn="0" w:lastRowFirstColumn="0" w:lastRowLastColumn="0"/>
+              <w:rPr>
+                <w:rFonts w:ascii="Times New Roman" w:hAnsi="Times New Roman" w:cs="Times New Roman"/>
+                <w:b w:val="0"/>
+                <w:bCs w:val="0"/>
+              </w:rPr>
+            </w:pPr>
+            <w:r>
+              <w:rPr>
+                <w:rFonts w:ascii="Times New Roman" w:hAnsi="Times New Roman" w:cs="Times New Roman"/>
+                <w:b w:val="0"/>
+                <w:bCs w:val="0"/>
+              </w:rPr>
+              <w:t>Precision</w:t>
+            </w:r>
+          </w:p>
+        </w:tc>
+        <w:tc>
+          <w:tcPr>
+            <w:tcW w:w="1210" w:type="dxa"/>
+          </w:tcPr>
+          <w:p>
+            <w:pPr>
+              <w:cnfStyle w:val="100000000000" w:firstRow="1" w:lastRow="0" w:firstColumn="0" w:lastColumn="0" w:oddVBand="0" w:evenVBand="0" w:oddHBand="0" w:evenHBand="0" w:firstRowFirstColumn="0" w:firstRowLastColumn="0" w:lastRowFirstColumn="0" w:lastRowLastColumn="0"/>
+              <w:rPr>
+                <w:rFonts w:ascii="Times New Roman" w:hAnsi="Times New Roman" w:cs="Times New Roman"/>
+                <w:b w:val="0"/>
+                <w:bCs w:val="0"/>
+              </w:rPr>
+            </w:pPr>
+            <w:r>
+              <w:rPr>
+                <w:rFonts w:ascii="Times New Roman" w:hAnsi="Times New Roman" w:cs="Times New Roman"/>
+                <w:b w:val="0"/>
+                <w:bCs w:val="0"/>
+              </w:rPr>
+              <w:t>Recall</w:t>
+            </w:r>
+          </w:p>
+        </w:tc>
+        <w:tc>
+          <w:tcPr>
+            <w:tcW w:w="1168" w:type="dxa"/>
+          </w:tcPr>
+          <w:p>
+            <w:pPr>
+              <w:cnfStyle w:val="100000000000" w:firstRow="1" w:lastRow="0" w:firstColumn="0" w:lastColumn="0" w:oddVBand="0" w:evenVBand="0" w:oddHBand="0" w:evenHBand="0" w:firstRowFirstColumn="0" w:firstRowLastColumn="0" w:lastRowFirstColumn="0" w:lastRowLastColumn="0"/>
+              <w:rPr>
+                <w:rFonts w:ascii="Times New Roman" w:hAnsi="Times New Roman" w:cs="Times New Roman"/>
+                <w:b w:val="0"/>
+                <w:bCs w:val="0"/>
+              </w:rPr>
+            </w:pPr>
+            <w:r>
+              <w:rPr>
+                <w:rFonts w:ascii="Times New Roman" w:hAnsi="Times New Roman" w:cs="Times New Roman"/>
+                <w:b w:val="0"/>
+                <w:bCs w:val="0"/>
+              </w:rPr>
+              <w:t>F1-Score</w:t>
+            </w:r>
+          </w:p>
+        </w:tc>
+        <w:tc>
+          <w:tcPr>
+            <w:tcW w:w="1090" w:type="dxa"/>
+          </w:tcPr>
+          <w:p>
+            <w:pPr>
+              <w:cnfStyle w:val="100000000000" w:firstRow="1" w:lastRow="0" w:firstColumn="0" w:lastColumn="0" w:oddVBand="0" w:evenVBand="0" w:oddHBand="0" w:evenHBand="0" w:firstRowFirstColumn="0" w:firstRowLastColumn="0" w:lastRowFirstColumn="0" w:lastRowLastColumn="0"/>
+              <w:rPr>
+                <w:rFonts w:ascii="Times New Roman" w:hAnsi="Times New Roman" w:cs="Times New Roman"/>
+                <w:b w:val="0"/>
+                <w:bCs w:val="0"/>
+              </w:rPr>
+            </w:pPr>
+            <w:r>
+              <w:rPr>
+                <w:rFonts w:ascii="Times New Roman" w:hAnsi="Times New Roman" w:cs="Times New Roman"/>
+                <w:b w:val="0"/>
+                <w:bCs w:val="0"/>
+              </w:rPr>
+              <w:t>ROC-AUC</w:t>
+            </w:r>
+          </w:p>
+        </w:tc>
+      </w:tr>
+      <w:tr>
+        <w:tc>
+          <w:tcPr>
+            <w:cnfStyle w:val="001000000000" w:firstRow="0" w:lastRow="0" w:firstColumn="1" w:lastColumn="0" w:oddVBand="0" w:evenVBand="0" w:oddHBand="0" w:evenHBand="0" w:firstRowFirstColumn="0" w:firstRowLastColumn="0" w:lastRowFirstColumn="0" w:lastRowLastColumn="0"/>
+            <w:tcW w:w="2335" w:type="dxa"/>
+          </w:tcPr>
+          <w:p>
+            <w:pPr>
+              <w:rPr>
+                <w:rFonts w:ascii="Times New Roman" w:hAnsi="Times New Roman" w:cs="Times New Roman"/>
+                <w:b w:val="0"/>
+                <w:bCs w:val="0"/>
+              </w:rPr>
+            </w:pPr>
+            <w:r>
+              <w:rPr>
+                <w:rFonts w:ascii="Times New Roman" w:hAnsi="Times New Roman" w:cs="Times New Roman"/>
+                <w:b w:val="0"/>
+                <w:bCs w:val="0"/>
+              </w:rPr>
+              <w:t>Logistic Regression</w:t>
+            </w:r>
+          </w:p>
+        </w:tc>
+        <w:tc>
+          <w:tcPr>
+            <w:tcW w:w="1023" w:type="dxa"/>
+          </w:tcPr>
+          <w:p>
+            <w:pPr>
+              <w:cnfStyle w:val="000000000000" w:firstRow="0" w:lastRow="0" w:firstColumn="0" w:lastColumn="0" w:oddVBand="0" w:evenVBand="0" w:oddHBand="0" w:evenHBand="0" w:firstRowFirstColumn="0" w:firstRowLastColumn="0" w:lastRowFirstColumn="0" w:lastRowLastColumn="0"/>
+              <w:rPr>
+                <w:rFonts w:ascii="Times New Roman" w:hAnsi="Times New Roman" w:cs="Times New Roman"/>
+                <w:b/>
+                <w:bCs/>
+              </w:rPr>
+            </w:pPr>
+            <w:r>
+              <w:rPr>
+                <w:rFonts w:ascii="Times New Roman" w:hAnsi="Times New Roman" w:cs="Times New Roman"/>
+                <w:b/>
+                <w:bCs/>
+              </w:rPr>
+              <w:t>Scaled + Balanced</w:t>
+            </w:r>
+          </w:p>
+        </w:tc>
+        <w:tc>
+          <w:tcPr>
+            <w:tcW w:w="1313" w:type="dxa"/>
+          </w:tcPr>
+          <w:p>
+            <w:pPr>
+              <w:cnfStyle w:val="000000000000" w:firstRow="0" w:lastRow="0" w:firstColumn="0" w:lastColumn="0" w:oddVBand="0" w:evenVBand="0" w:oddHBand="0" w:evenHBand="0" w:firstRowFirstColumn="0" w:firstRowLastColumn="0" w:lastRowFirstColumn="0" w:lastRowLastColumn="0"/>
+              <w:rPr>
+                <w:rFonts w:ascii="Times New Roman" w:hAnsi="Times New Roman" w:cs="Times New Roman"/>
+                <w:b/>
+                <w:bCs/>
+              </w:rPr>
+            </w:pPr>
+          </w:p>
+        </w:tc>
+        <w:tc>
+          <w:tcPr>
+            <w:tcW w:w="1211" w:type="dxa"/>
+          </w:tcPr>
+          <w:p>
+            <w:pPr>
+              <w:cnfStyle w:val="000000000000" w:firstRow="0" w:lastRow="0" w:firstColumn="0" w:lastColumn="0" w:oddVBand="0" w:evenVBand="0" w:oddHBand="0" w:evenHBand="0" w:firstRowFirstColumn="0" w:firstRowLastColumn="0" w:lastRowFirstColumn="0" w:lastRowLastColumn="0"/>
+              <w:rPr>
+                <w:rFonts w:ascii="Times New Roman" w:hAnsi="Times New Roman" w:cs="Times New Roman"/>
+                <w:b/>
+                <w:bCs/>
+              </w:rPr>
+            </w:pPr>
+          </w:p>
+        </w:tc>
+        <w:tc>
+          <w:tcPr>
+            <w:tcW w:w="1210" w:type="dxa"/>
+          </w:tcPr>
+          <w:p>
+            <w:pPr>
+              <w:cnfStyle w:val="000000000000" w:firstRow="0" w:lastRow="0" w:firstColumn="0" w:lastColumn="0" w:oddVBand="0" w:evenVBand="0" w:oddHBand="0" w:evenHBand="0" w:firstRowFirstColumn="0" w:firstRowLastColumn="0" w:lastRowFirstColumn="0" w:lastRowLastColumn="0"/>
+              <w:rPr>
+                <w:rFonts w:ascii="Times New Roman" w:hAnsi="Times New Roman" w:cs="Times New Roman"/>
+                <w:b/>
+                <w:bCs/>
+              </w:rPr>
+            </w:pPr>
+          </w:p>
+        </w:tc>
+        <w:tc>
+          <w:tcPr>
+            <w:tcW w:w="1168" w:type="dxa"/>
+          </w:tcPr>
+          <w:p>
+            <w:pPr>
+              <w:cnfStyle w:val="000000000000" w:firstRow="0" w:lastRow="0" w:firstColumn="0" w:lastColumn="0" w:oddVBand="0" w:evenVBand="0" w:oddHBand="0" w:evenHBand="0" w:firstRowFirstColumn="0" w:firstRowLastColumn="0" w:lastRowFirstColumn="0" w:lastRowLastColumn="0"/>
+              <w:rPr>
+                <w:rFonts w:ascii="Times New Roman" w:hAnsi="Times New Roman" w:cs="Times New Roman"/>
+                <w:b/>
+                <w:bCs/>
+              </w:rPr>
+            </w:pPr>
+          </w:p>
+        </w:tc>
+        <w:tc>
+          <w:tcPr>
+            <w:tcW w:w="1090" w:type="dxa"/>
+          </w:tcPr>
+          <w:p>
+            <w:pPr>
+              <w:cnfStyle w:val="000000000000" w:firstRow="0" w:lastRow="0" w:firstColumn="0" w:lastColumn="0" w:oddVBand="0" w:evenVBand="0" w:oddHBand="0" w:evenHBand="0" w:firstRowFirstColumn="0" w:firstRowLastColumn="0" w:lastRowFirstColumn="0" w:lastRowLastColumn="0"/>
+              <w:rPr>
+                <w:rFonts w:ascii="Times New Roman" w:hAnsi="Times New Roman" w:cs="Times New Roman"/>
+                <w:b/>
+                <w:bCs/>
+              </w:rPr>
+            </w:pPr>
+          </w:p>
+        </w:tc>
+      </w:tr>
+      <w:tr>
+        <w:tc>
+          <w:tcPr>
+            <w:cnfStyle w:val="001000000000" w:firstRow="0" w:lastRow="0" w:firstColumn="1" w:lastColumn="0" w:oddVBand="0" w:evenVBand="0" w:oddHBand="0" w:evenHBand="0" w:firstRowFirstColumn="0" w:firstRowLastColumn="0" w:lastRowFirstColumn="0" w:lastRowLastColumn="0"/>
+            <w:tcW w:w="2335" w:type="dxa"/>
+          </w:tcPr>
+          <w:p>
+            <w:pPr>
+              <w:rPr>
+                <w:rFonts w:ascii="Times New Roman" w:hAnsi="Times New Roman" w:cs="Times New Roman"/>
+                <w:b w:val="0"/>
+                <w:bCs w:val="0"/>
+              </w:rPr>
+            </w:pPr>
+            <w:r>
+              <w:rPr>
+                <w:rFonts w:ascii="Times New Roman" w:hAnsi="Times New Roman" w:cs="Times New Roman"/>
+                <w:b w:val="0"/>
+                <w:bCs w:val="0"/>
+              </w:rPr>
+              <w:t>Logistic Regression</w:t>
+            </w:r>
+          </w:p>
+        </w:tc>
+        <w:tc>
+          <w:tcPr>
+            <w:tcW w:w="1023" w:type="dxa"/>
+          </w:tcPr>
+          <w:p>
+            <w:pPr>
+              <w:cnfStyle w:val="000000000000" w:firstRow="0" w:lastRow="0" w:firstColumn="0" w:lastColumn="0" w:oddVBand="0" w:evenVBand="0" w:oddHBand="0" w:evenHBand="0" w:firstRowFirstColumn="0" w:firstRowLastColumn="0" w:lastRowFirstColumn="0" w:lastRowLastColumn="0"/>
+              <w:rPr>
+                <w:rFonts w:ascii="Times New Roman" w:hAnsi="Times New Roman" w:cs="Times New Roman"/>
+                <w:b/>
+                <w:bCs/>
+              </w:rPr>
+            </w:pPr>
+            <w:r>
+              <w:rPr>
+                <w:rFonts w:ascii="Times New Roman" w:hAnsi="Times New Roman" w:cs="Times New Roman"/>
+                <w:b/>
+                <w:bCs/>
+              </w:rPr>
+              <w:t>Scaled + Unbalanced</w:t>
+            </w:r>
+          </w:p>
+        </w:tc>
+        <w:tc>
+          <w:tcPr>
+            <w:tcW w:w="1313" w:type="dxa"/>
+          </w:tcPr>
+          <w:p>
+            <w:pPr>
+              <w:cnfStyle w:val="000000000000" w:firstRow="0" w:lastRow="0" w:firstColumn="0" w:lastColumn="0" w:oddVBand="0" w:evenVBand="0" w:oddHBand="0" w:evenHBand="0" w:firstRowFirstColumn="0" w:firstRowLastColumn="0" w:lastRowFirstColumn="0" w:lastRowLastColumn="0"/>
+              <w:rPr>
+                <w:rFonts w:ascii="Times New Roman" w:hAnsi="Times New Roman" w:cs="Times New Roman"/>
+                <w:b/>
+                <w:bCs/>
+              </w:rPr>
+            </w:pPr>
+          </w:p>
+        </w:tc>
+        <w:tc>
+          <w:tcPr>
+            <w:tcW w:w="1211" w:type="dxa"/>
+          </w:tcPr>
+          <w:p>
+            <w:pPr>
+              <w:cnfStyle w:val="000000000000" w:firstRow="0" w:lastRow="0" w:firstColumn="0" w:lastColumn="0" w:oddVBand="0" w:evenVBand="0" w:oddHBand="0" w:evenHBand="0" w:firstRowFirstColumn="0" w:firstRowLastColumn="0" w:lastRowFirstColumn="0" w:lastRowLastColumn="0"/>
+              <w:rPr>
+                <w:rFonts w:ascii="Times New Roman" w:hAnsi="Times New Roman" w:cs="Times New Roman"/>
+                <w:b/>
+                <w:bCs/>
+              </w:rPr>
+            </w:pPr>
+          </w:p>
+        </w:tc>
+        <w:tc>
+          <w:tcPr>
+            <w:tcW w:w="1210" w:type="dxa"/>
+          </w:tcPr>
+          <w:p>
+            <w:pPr>
+              <w:cnfStyle w:val="000000000000" w:firstRow="0" w:lastRow="0" w:firstColumn="0" w:lastColumn="0" w:oddVBand="0" w:evenVBand="0" w:oddHBand="0" w:evenHBand="0" w:firstRowFirstColumn="0" w:firstRowLastColumn="0" w:lastRowFirstColumn="0" w:lastRowLastColumn="0"/>
+              <w:rPr>
+                <w:rFonts w:ascii="Times New Roman" w:hAnsi="Times New Roman" w:cs="Times New Roman"/>
+                <w:b/>
+                <w:bCs/>
+              </w:rPr>
+            </w:pPr>
+          </w:p>
+        </w:tc>
+        <w:tc>
+          <w:tcPr>
+            <w:tcW w:w="1168" w:type="dxa"/>
+          </w:tcPr>
+          <w:p>
+            <w:pPr>
+              <w:cnfStyle w:val="000000000000" w:firstRow="0" w:lastRow="0" w:firstColumn="0" w:lastColumn="0" w:oddVBand="0" w:evenVBand="0" w:oddHBand="0" w:evenHBand="0" w:firstRowFirstColumn="0" w:firstRowLastColumn="0" w:lastRowFirstColumn="0" w:lastRowLastColumn="0"/>
+              <w:rPr>
+                <w:rFonts w:ascii="Times New Roman" w:hAnsi="Times New Roman" w:cs="Times New Roman"/>
+                <w:b/>
+                <w:bCs/>
+              </w:rPr>
+            </w:pPr>
+          </w:p>
+        </w:tc>
+        <w:tc>
+          <w:tcPr>
+            <w:tcW w:w="1090" w:type="dxa"/>
+          </w:tcPr>
+          <w:p>
+            <w:pPr>
+              <w:cnfStyle w:val="000000000000" w:firstRow="0" w:lastRow="0" w:firstColumn="0" w:lastColumn="0" w:oddVBand="0" w:evenVBand="0" w:oddHBand="0" w:evenHBand="0" w:firstRowFirstColumn="0" w:firstRowLastColumn="0" w:lastRowFirstColumn="0" w:lastRowLastColumn="0"/>
+              <w:rPr>
+                <w:rFonts w:ascii="Times New Roman" w:hAnsi="Times New Roman" w:cs="Times New Roman"/>
+                <w:b/>
+                <w:bCs/>
+              </w:rPr>
+            </w:pPr>
+          </w:p>
+        </w:tc>
+      </w:tr>
+      <w:tr>
+        <w:tc>
+          <w:tcPr>
+            <w:cnfStyle w:val="001000000000" w:firstRow="0" w:lastRow="0" w:firstColumn="1" w:lastColumn="0" w:oddVBand="0" w:evenVBand="0" w:oddHBand="0" w:evenHBand="0" w:firstRowFirstColumn="0" w:firstRowLastColumn="0" w:lastRowFirstColumn="0" w:lastRowLastColumn="0"/>
+            <w:tcW w:w="2335" w:type="dxa"/>
+          </w:tcPr>
+          <w:p>
+            <w:pPr>
+              <w:rPr>
+                <w:rFonts w:ascii="Times New Roman" w:hAnsi="Times New Roman" w:cs="Times New Roman"/>
+                <w:b w:val="0"/>
+                <w:bCs w:val="0"/>
+              </w:rPr>
+            </w:pPr>
+            <w:r>
+              <w:rPr>
+                <w:rFonts w:ascii="Times New Roman" w:hAnsi="Times New Roman" w:cs="Times New Roman"/>
+                <w:b w:val="0"/>
+                <w:bCs w:val="0"/>
+              </w:rPr>
+              <w:t>Logistic Regression</w:t>
+            </w:r>
+          </w:p>
+        </w:tc>
+        <w:tc>
+          <w:tcPr>
+            <w:tcW w:w="1023" w:type="dxa"/>
+          </w:tcPr>
+          <w:p>
+            <w:pPr>
+              <w:cnfStyle w:val="000000000000" w:firstRow="0" w:lastRow="0" w:firstColumn="0" w:lastColumn="0" w:oddVBand="0" w:evenVBand="0" w:oddHBand="0" w:evenHBand="0" w:firstRowFirstColumn="0" w:firstRowLastColumn="0" w:lastRowFirstColumn="0" w:lastRowLastColumn="0"/>
+              <w:rPr>
+                <w:rFonts w:ascii="Times New Roman" w:hAnsi="Times New Roman" w:cs="Times New Roman"/>
+                <w:b/>
+                <w:bCs/>
+              </w:rPr>
+            </w:pPr>
+            <w:r>
+              <w:rPr>
+                <w:rFonts w:ascii="Times New Roman" w:hAnsi="Times New Roman" w:cs="Times New Roman"/>
+                <w:b/>
+                <w:bCs/>
+              </w:rPr>
+              <w:t>Scaled + Balanced + PCA</w:t>
+            </w:r>
+          </w:p>
+        </w:tc>
+        <w:tc>
+          <w:tcPr>
+            <w:tcW w:w="1313" w:type="dxa"/>
+          </w:tcPr>
+          <w:p>
+            <w:pPr>
+              <w:cnfStyle w:val="000000000000" w:firstRow="0" w:lastRow="0" w:firstColumn="0" w:lastColumn="0" w:oddVBand="0" w:evenVBand="0" w:oddHBand="0" w:evenHBand="0" w:firstRowFirstColumn="0" w:firstRowLastColumn="0" w:lastRowFirstColumn="0" w:lastRowLastColumn="0"/>
+              <w:rPr>
+                <w:rFonts w:ascii="Times New Roman" w:hAnsi="Times New Roman" w:cs="Times New Roman"/>
+                <w:b/>
+                <w:bCs/>
+              </w:rPr>
+            </w:pPr>
+          </w:p>
+        </w:tc>
+        <w:tc>
+          <w:tcPr>
+            <w:tcW w:w="1211" w:type="dxa"/>
+          </w:tcPr>
+          <w:p>
+            <w:pPr>
+              <w:cnfStyle w:val="000000000000" w:firstRow="0" w:lastRow="0" w:firstColumn="0" w:lastColumn="0" w:oddVBand="0" w:evenVBand="0" w:oddHBand="0" w:evenHBand="0" w:firstRowFirstColumn="0" w:firstRowLastColumn="0" w:lastRowFirstColumn="0" w:lastRowLastColumn="0"/>
+              <w:rPr>
+                <w:rFonts w:ascii="Times New Roman" w:hAnsi="Times New Roman" w:cs="Times New Roman"/>
+                <w:b/>
+                <w:bCs/>
+              </w:rPr>
+            </w:pPr>
+          </w:p>
+        </w:tc>
+        <w:tc>
+          <w:tcPr>
+            <w:tcW w:w="1210" w:type="dxa"/>
+          </w:tcPr>
+          <w:p>
+            <w:pPr>
+              <w:cnfStyle w:val="000000000000" w:firstRow="0" w:lastRow="0" w:firstColumn="0" w:lastColumn="0" w:oddVBand="0" w:evenVBand="0" w:oddHBand="0" w:evenHBand="0" w:firstRowFirstColumn="0" w:firstRowLastColumn="0" w:lastRowFirstColumn="0" w:lastRowLastColumn="0"/>
+              <w:rPr>
+                <w:rFonts w:ascii="Times New Roman" w:hAnsi="Times New Roman" w:cs="Times New Roman"/>
+                <w:b/>
+                <w:bCs/>
+              </w:rPr>
+            </w:pPr>
+          </w:p>
+        </w:tc>
+        <w:tc>
+          <w:tcPr>
+            <w:tcW w:w="1168" w:type="dxa"/>
+          </w:tcPr>
+          <w:p>
+            <w:pPr>
+              <w:cnfStyle w:val="000000000000" w:firstRow="0" w:lastRow="0" w:firstColumn="0" w:lastColumn="0" w:oddVBand="0" w:evenVBand="0" w:oddHBand="0" w:evenHBand="0" w:firstRowFirstColumn="0" w:firstRowLastColumn="0" w:lastRowFirstColumn="0" w:lastRowLastColumn="0"/>
+              <w:rPr>
+                <w:rFonts w:ascii="Times New Roman" w:hAnsi="Times New Roman" w:cs="Times New Roman"/>
+                <w:b/>
+                <w:bCs/>
+              </w:rPr>
+            </w:pPr>
+          </w:p>
+        </w:tc>
+        <w:tc>
+          <w:tcPr>
+            <w:tcW w:w="1090" w:type="dxa"/>
+          </w:tcPr>
+          <w:p>
+            <w:pPr>
+              <w:cnfStyle w:val="000000000000" w:firstRow="0" w:lastRow="0" w:firstColumn="0" w:lastColumn="0" w:oddVBand="0" w:evenVBand="0" w:oddHBand="0" w:evenHBand="0" w:firstRowFirstColumn="0" w:firstRowLastColumn="0" w:lastRowFirstColumn="0" w:lastRowLastColumn="0"/>
+              <w:rPr>
+                <w:rFonts w:ascii="Times New Roman" w:hAnsi="Times New Roman" w:cs="Times New Roman"/>
+                <w:b/>
+                <w:bCs/>
+              </w:rPr>
+            </w:pPr>
+          </w:p>
+        </w:tc>
+      </w:tr>
+      <w:tr>
+        <w:tc>
+          <w:tcPr>
+            <w:cnfStyle w:val="001000000000" w:firstRow="0" w:lastRow="0" w:firstColumn="1" w:lastColumn="0" w:oddVBand="0" w:evenVBand="0" w:oddHBand="0" w:evenHBand="0" w:firstRowFirstColumn="0" w:firstRowLastColumn="0" w:lastRowFirstColumn="0" w:lastRowLastColumn="0"/>
+            <w:tcW w:w="2335" w:type="dxa"/>
+          </w:tcPr>
+          <w:p>
+            <w:pPr>
+              <w:rPr>
+                <w:rFonts w:ascii="Times New Roman" w:hAnsi="Times New Roman" w:cs="Times New Roman"/>
+                <w:b w:val="0"/>
+                <w:bCs w:val="0"/>
+              </w:rPr>
+            </w:pPr>
+            <w:r>
+              <w:rPr>
+                <w:rFonts w:ascii="Times New Roman" w:hAnsi="Times New Roman" w:cs="Times New Roman"/>
+                <w:b w:val="0"/>
+                <w:bCs w:val="0"/>
+              </w:rPr>
+              <w:t>Logistic Regression</w:t>
+            </w:r>
+          </w:p>
+        </w:tc>
+        <w:tc>
+          <w:tcPr>
+            <w:tcW w:w="1023" w:type="dxa"/>
+          </w:tcPr>
+          <w:p>
+            <w:pPr>
+              <w:cnfStyle w:val="000000000000" w:firstRow="0" w:lastRow="0" w:firstColumn="0" w:lastColumn="0" w:oddVBand="0" w:evenVBand="0" w:oddHBand="0" w:evenHBand="0" w:firstRowFirstColumn="0" w:firstRowLastColumn="0" w:lastRowFirstColumn="0" w:lastRowLastColumn="0"/>
+              <w:rPr>
+                <w:rFonts w:ascii="Times New Roman" w:hAnsi="Times New Roman" w:cs="Times New Roman"/>
+                <w:b/>
+                <w:bCs/>
+              </w:rPr>
+            </w:pPr>
+            <w:r>
+              <w:rPr>
+                <w:rFonts w:ascii="Times New Roman" w:hAnsi="Times New Roman" w:cs="Times New Roman"/>
+                <w:b/>
+                <w:bCs/>
+              </w:rPr>
+              <w:t>Scaled + Balanced + PCA</w:t>
+            </w:r>
+          </w:p>
+        </w:tc>
+        <w:tc>
+          <w:tcPr>
+            <w:tcW w:w="1313" w:type="dxa"/>
+          </w:tcPr>
+          <w:p>
+            <w:pPr>
+              <w:cnfStyle w:val="000000000000" w:firstRow="0" w:lastRow="0" w:firstColumn="0" w:lastColumn="0" w:oddVBand="0" w:evenVBand="0" w:oddHBand="0" w:evenHBand="0" w:firstRowFirstColumn="0" w:firstRowLastColumn="0" w:lastRowFirstColumn="0" w:lastRowLastColumn="0"/>
+              <w:rPr>
+                <w:rFonts w:ascii="Times New Roman" w:hAnsi="Times New Roman" w:cs="Times New Roman"/>
+                <w:b/>
+                <w:bCs/>
+              </w:rPr>
+            </w:pPr>
+          </w:p>
+        </w:tc>
+        <w:tc>
+          <w:tcPr>
+            <w:tcW w:w="1211" w:type="dxa"/>
+          </w:tcPr>
+          <w:p>
+            <w:pPr>
+              <w:cnfStyle w:val="000000000000" w:firstRow="0" w:lastRow="0" w:firstColumn="0" w:lastColumn="0" w:oddVBand="0" w:evenVBand="0" w:oddHBand="0" w:evenHBand="0" w:firstRowFirstColumn="0" w:firstRowLastColumn="0" w:lastRowFirstColumn="0" w:lastRowLastColumn="0"/>
+              <w:rPr>
+                <w:rFonts w:ascii="Times New Roman" w:hAnsi="Times New Roman" w:cs="Times New Roman"/>
+                <w:b/>
+                <w:bCs/>
+              </w:rPr>
+            </w:pPr>
+          </w:p>
+        </w:tc>
+        <w:tc>
+          <w:tcPr>
+            <w:tcW w:w="1210" w:type="dxa"/>
+          </w:tcPr>
+          <w:p>
+            <w:pPr>
+              <w:cnfStyle w:val="000000000000" w:firstRow="0" w:lastRow="0" w:firstColumn="0" w:lastColumn="0" w:oddVBand="0" w:evenVBand="0" w:oddHBand="0" w:evenHBand="0" w:firstRowFirstColumn="0" w:firstRowLastColumn="0" w:lastRowFirstColumn="0" w:lastRowLastColumn="0"/>
+              <w:rPr>
+                <w:rFonts w:ascii="Times New Roman" w:hAnsi="Times New Roman" w:cs="Times New Roman"/>
+                <w:b/>
+                <w:bCs/>
+              </w:rPr>
+            </w:pPr>
+          </w:p>
+        </w:tc>
+        <w:tc>
+          <w:tcPr>
+            <w:tcW w:w="1168" w:type="dxa"/>
+          </w:tcPr>
+          <w:p>
+            <w:pPr>
+              <w:cnfStyle w:val="000000000000" w:firstRow="0" w:lastRow="0" w:firstColumn="0" w:lastColumn="0" w:oddVBand="0" w:evenVBand="0" w:oddHBand="0" w:evenHBand="0" w:firstRowFirstColumn="0" w:firstRowLastColumn="0" w:lastRowFirstColumn="0" w:lastRowLastColumn="0"/>
+              <w:rPr>
+                <w:rFonts w:ascii="Times New Roman" w:hAnsi="Times New Roman" w:cs="Times New Roman"/>
+                <w:b/>
+                <w:bCs/>
+              </w:rPr>
+            </w:pPr>
+          </w:p>
+        </w:tc>
+        <w:tc>
+          <w:tcPr>
+            <w:tcW w:w="1090" w:type="dxa"/>
+          </w:tcPr>
+          <w:p>
+            <w:pPr>
+              <w:cnfStyle w:val="000000000000" w:firstRow="0" w:lastRow="0" w:firstColumn="0" w:lastColumn="0" w:oddVBand="0" w:evenVBand="0" w:oddHBand="0" w:evenHBand="0" w:firstRowFirstColumn="0" w:firstRowLastColumn="0" w:lastRowFirstColumn="0" w:lastRowLastColumn="0"/>
+              <w:rPr>
+                <w:rFonts w:ascii="Times New Roman" w:hAnsi="Times New Roman" w:cs="Times New Roman"/>
+                <w:b/>
+                <w:bCs/>
+              </w:rPr>
+            </w:pPr>
+          </w:p>
+        </w:tc>
+      </w:tr>
+      <w:tr>
+        <w:tc>
+          <w:tcPr>
+            <w:cnfStyle w:val="001000000000" w:firstRow="0" w:lastRow="0" w:firstColumn="1" w:lastColumn="0" w:oddVBand="0" w:evenVBand="0" w:oddHBand="0" w:evenHBand="0" w:firstRowFirstColumn="0" w:firstRowLastColumn="0" w:lastRowFirstColumn="0" w:lastRowLastColumn="0"/>
+            <w:tcW w:w="2335" w:type="dxa"/>
+          </w:tcPr>
+          <w:p>
+            <w:pPr>
+              <w:rPr>
+                <w:rFonts w:ascii="Times New Roman" w:hAnsi="Times New Roman" w:cs="Times New Roman"/>
+                <w:b w:val="0"/>
+                <w:bCs w:val="0"/>
+              </w:rPr>
+            </w:pPr>
+            <w:r>
+              <w:rPr>
+                <w:rFonts w:ascii="Times New Roman" w:hAnsi="Times New Roman" w:cs="Times New Roman"/>
+                <w:b w:val="0"/>
+                <w:bCs w:val="0"/>
+              </w:rPr>
+              <w:t>SVM</w:t>
+            </w:r>
+          </w:p>
+        </w:tc>
+        <w:tc>
+          <w:tcPr>
+            <w:tcW w:w="1023" w:type="dxa"/>
+          </w:tcPr>
+          <w:p>
+            <w:pPr>
+              <w:cnfStyle w:val="000000000000" w:firstRow="0" w:lastRow="0" w:firstColumn="0" w:lastColumn="0" w:oddVBand="0" w:evenVBand="0" w:oddHBand="0" w:evenHBand="0" w:firstRowFirstColumn="0" w:firstRowLastColumn="0" w:lastRowFirstColumn="0" w:lastRowLastColumn="0"/>
+              <w:rPr>
+                <w:rFonts w:ascii="Times New Roman" w:hAnsi="Times New Roman" w:cs="Times New Roman"/>
+                <w:b/>
+                <w:bCs/>
+              </w:rPr>
+            </w:pPr>
+          </w:p>
+        </w:tc>
+        <w:tc>
+          <w:tcPr>
+            <w:tcW w:w="1313" w:type="dxa"/>
+          </w:tcPr>
+          <w:p>
+            <w:pPr>
+              <w:cnfStyle w:val="000000000000" w:firstRow="0" w:lastRow="0" w:firstColumn="0" w:lastColumn="0" w:oddVBand="0" w:evenVBand="0" w:oddHBand="0" w:evenHBand="0" w:firstRowFirstColumn="0" w:firstRowLastColumn="0" w:lastRowFirstColumn="0" w:lastRowLastColumn="0"/>
+              <w:rPr>
+                <w:rFonts w:ascii="Times New Roman" w:hAnsi="Times New Roman" w:cs="Times New Roman"/>
+                <w:b/>
+                <w:bCs/>
+              </w:rPr>
+            </w:pPr>
+          </w:p>
+        </w:tc>
+        <w:tc>
+          <w:tcPr>
+            <w:tcW w:w="1211" w:type="dxa"/>
+          </w:tcPr>
+          <w:p>
+            <w:pPr>
+              <w:cnfStyle w:val="000000000000" w:firstRow="0" w:lastRow="0" w:firstColumn="0" w:lastColumn="0" w:oddVBand="0" w:evenVBand="0" w:oddHBand="0" w:evenHBand="0" w:firstRowFirstColumn="0" w:firstRowLastColumn="0" w:lastRowFirstColumn="0" w:lastRowLastColumn="0"/>
+              <w:rPr>
+                <w:rFonts w:ascii="Times New Roman" w:hAnsi="Times New Roman" w:cs="Times New Roman"/>
+                <w:b/>
+                <w:bCs/>
+              </w:rPr>
+            </w:pPr>
+          </w:p>
+        </w:tc>
+        <w:tc>
+          <w:tcPr>
+            <w:tcW w:w="1210" w:type="dxa"/>
+          </w:tcPr>
+          <w:p>
+            <w:pPr>
+              <w:cnfStyle w:val="000000000000" w:firstRow="0" w:lastRow="0" w:firstColumn="0" w:lastColumn="0" w:oddVBand="0" w:evenVBand="0" w:oddHBand="0" w:evenHBand="0" w:firstRowFirstColumn="0" w:firstRowLastColumn="0" w:lastRowFirstColumn="0" w:lastRowLastColumn="0"/>
+              <w:rPr>
+                <w:rFonts w:ascii="Times New Roman" w:hAnsi="Times New Roman" w:cs="Times New Roman"/>
+                <w:b/>
+                <w:bCs/>
+              </w:rPr>
+            </w:pPr>
+          </w:p>
+        </w:tc>
+        <w:tc>
+          <w:tcPr>
+            <w:tcW w:w="1168" w:type="dxa"/>
+          </w:tcPr>
+          <w:p>
+            <w:pPr>
+              <w:cnfStyle w:val="000000000000" w:firstRow="0" w:lastRow="0" w:firstColumn="0" w:lastColumn="0" w:oddVBand="0" w:evenVBand="0" w:oddHBand="0" w:evenHBand="0" w:firstRowFirstColumn="0" w:firstRowLastColumn="0" w:lastRowFirstColumn="0" w:lastRowLastColumn="0"/>
+              <w:rPr>
+                <w:rFonts w:ascii="Times New Roman" w:hAnsi="Times New Roman" w:cs="Times New Roman"/>
+                <w:b/>
+                <w:bCs/>
+              </w:rPr>
+            </w:pPr>
+          </w:p>
+        </w:tc>
+        <w:tc>
+          <w:tcPr>
+            <w:tcW w:w="1090" w:type="dxa"/>
+          </w:tcPr>
+          <w:p>
+            <w:pPr>
+              <w:cnfStyle w:val="000000000000" w:firstRow="0" w:lastRow="0" w:firstColumn="0" w:lastColumn="0" w:oddVBand="0" w:evenVBand="0" w:oddHBand="0" w:evenHBand="0" w:firstRowFirstColumn="0" w:firstRowLastColumn="0" w:lastRowFirstColumn="0" w:lastRowLastColumn="0"/>
+              <w:rPr>
+                <w:rFonts w:ascii="Times New Roman" w:hAnsi="Times New Roman" w:cs="Times New Roman"/>
+                <w:b/>
+                <w:bCs/>
+              </w:rPr>
+            </w:pPr>
+          </w:p>
+        </w:tc>
+      </w:tr>
+    </w:tbl>
+    <w:p>
+      <w:pPr>
+        <w:rPr>
+          <w:rFonts w:ascii="Times New Roman" w:hAnsi="Times New Roman" w:cs="Times New Roman"/>
+          <w:b/>
+          <w:bCs/>
+        </w:rPr>
+      </w:pPr>
+    </w:p>
+    <w:p>
+      <w:pPr>
+        <w:rPr>
+          <w:rFonts w:ascii="Times New Roman" w:hAnsi="Times New Roman" w:cs="Times New Roman"/>
+          <w:b/>
+          <w:bCs/>
+        </w:rPr>
+      </w:pPr>
+    </w:p>
+    <w:p>
+      <w:pPr>
+        <w:rPr>
+          <w:rFonts w:ascii="Times New Roman" w:hAnsi="Times New Roman" w:cs="Times New Roman"/>
+          <w:b/>
+          <w:bCs/>
+        </w:rPr>
+      </w:pPr>
+      <w:r>
+        <w:rPr>
+          <w:rFonts w:ascii="Times New Roman" w:hAnsi="Times New Roman" w:cs="Times New Roman"/>
+          <w:b/>
+          <w:bCs/>
+        </w:rPr>
+        <w:t>5</w:t>
+      </w:r>
+      <w:r>
+        <w:rPr>
+          <w:rFonts w:ascii="Times New Roman" w:hAnsi="Times New Roman" w:cs="Times New Roman"/>
+          <w:b/>
+          <w:bCs/>
+        </w:rPr>
+        <w:t>.4 Comparative Analysis</w:t>
+      </w:r>
+    </w:p>
+    <w:p>
+      <w:pPr>
+        <w:rPr>
+          <w:rFonts w:ascii="Times New Roman" w:hAnsi="Times New Roman" w:cs="Times New Roman"/>
+          <w:b/>
+          <w:bCs/>
+        </w:rPr>
+      </w:pPr>
+      <w:r>
+        <w:rPr>
+          <w:rFonts w:ascii="Times New Roman" w:hAnsi="Times New Roman" w:cs="Times New Roman"/>
+          <w:b/>
+          <w:bCs/>
+        </w:rPr>
+        <w:t xml:space="preserve">    - Best performing algorithm</w:t>
+      </w:r>
+    </w:p>
+    <w:p>
+      <w:pPr>
+        <w:rPr>
+          <w:rFonts w:ascii="Times New Roman" w:hAnsi="Times New Roman" w:cs="Times New Roman"/>
+          <w:b/>
+          <w:bCs/>
+        </w:rPr>
+      </w:pPr>
+      <w:r>
+        <w:rPr>
+          <w:rFonts w:ascii="Times New Roman" w:hAnsi="Times New Roman" w:cs="Times New Roman"/>
+          <w:b/>
+          <w:bCs/>
+        </w:rPr>
+        <w:t xml:space="preserve">    - Trade-offs (accuracy vs. time)</w:t>
+      </w:r>
+    </w:p>
+    <w:p>
+      <w:pPr>
+        <w:rPr>
+          <w:rFonts w:ascii="Times New Roman" w:hAnsi="Times New Roman" w:cs="Times New Roman"/>
+          <w:b/>
+          <w:bCs/>
+        </w:rPr>
+      </w:pPr>
+      <w:r>
+        <w:rPr>
+          <w:rFonts w:ascii="Times New Roman" w:hAnsi="Times New Roman" w:cs="Times New Roman"/>
+          <w:b/>
+          <w:bCs/>
+        </w:rPr>
+        <w:t xml:space="preserve">    - Robustness across preprocessing methods</w:t>
+      </w:r>
+    </w:p>
+    <w:p>
+      <w:pPr>
+        <w:rPr>
+          <w:rFonts w:ascii="Times New Roman" w:hAnsi="Times New Roman" w:cs="Times New Roman"/>
+          <w:b/>
+          <w:bCs/>
+        </w:rPr>
+      </w:pPr>
+    </w:p>
+    <w:p>
+      <w:pPr>
+        <w:rPr>
+          <w:rFonts w:ascii="Times New Roman" w:hAnsi="Times New Roman" w:cs="Times New Roman"/>
+          <w:b/>
+          <w:bCs/>
+        </w:rPr>
+      </w:pPr>
+      <w:r>
+        <w:rPr>
+          <w:rFonts w:ascii="Times New Roman" w:hAnsi="Times New Roman" w:cs="Times New Roman"/>
+          <w:b/>
+          <w:bCs/>
+        </w:rPr>
+        <w:t>5</w:t>
+      </w:r>
+      <w:r>
+        <w:rPr>
+          <w:rFonts w:ascii="Times New Roman" w:hAnsi="Times New Roman" w:cs="Times New Roman"/>
+          <w:b/>
+          <w:bCs/>
+        </w:rPr>
+        <w:t>.5 Limitations</w:t>
+      </w:r>
+    </w:p>
+    <w:p>
+      <w:pPr>
+        <w:rPr>
+          <w:rFonts w:ascii="Times New Roman" w:hAnsi="Times New Roman" w:cs="Times New Roman"/>
+          <w:b/>
+          <w:bCs/>
+        </w:rPr>
+      </w:pPr>
+      <w:r>
+        <w:rPr>
+          <w:rFonts w:ascii="Times New Roman" w:hAnsi="Times New Roman" w:cs="Times New Roman"/>
+          <w:b/>
+          <w:bCs/>
+        </w:rPr>
+        <w:t xml:space="preserve">    - Dataset limitations</w:t>
+      </w:r>
+    </w:p>
+    <w:p>
+      <w:pPr>
+        <w:rPr>
+          <w:rFonts w:ascii="Times New Roman" w:hAnsi="Times New Roman" w:cs="Times New Roman"/>
+          <w:b/>
+          <w:bCs/>
+        </w:rPr>
+      </w:pPr>
+      <w:r>
+        <w:rPr>
+          <w:rFonts w:ascii="Times New Roman" w:hAnsi="Times New Roman" w:cs="Times New Roman"/>
+          <w:b/>
+          <w:bCs/>
+        </w:rPr>
+        <w:t xml:space="preserve">    - Computational constraints</w:t>
+      </w:r>
+    </w:p>
+    <w:p>
+      <w:pPr>
+        <w:rPr>
+          <w:rFonts w:ascii="Times New Roman" w:hAnsi="Times New Roman" w:cs="Times New Roman"/>
+          <w:b/>
+          <w:bCs/>
+        </w:rPr>
+      </w:pPr>
+      <w:r>
+        <w:rPr>
+          <w:rFonts w:ascii="Times New Roman" w:hAnsi="Times New Roman" w:cs="Times New Roman"/>
+          <w:b/>
+          <w:bCs/>
+        </w:rPr>
+        <w:t xml:space="preserve">    - Algorithm-specific challenges</w:t>
+      </w:r>
+    </w:p>
+    <w:p>
+      <w:pPr>
+        <w:rPr>
+          <w:rFonts w:ascii="Times New Roman" w:hAnsi="Times New Roman" w:cs="Times New Roman"/>
+          <w:b/>
+          <w:bCs/>
+        </w:rPr>
+      </w:pPr>
+    </w:p>
+    <w:p>
+      <w:pPr>
+        <w:rPr>
+          <w:rFonts w:ascii="Times New Roman" w:hAnsi="Times New Roman" w:cs="Times New Roman"/>
+          <w:b/>
+          <w:bCs/>
+        </w:rPr>
+      </w:pPr>
+      <w:r>
+        <w:rPr>
+          <w:rFonts w:ascii="Times New Roman" w:hAnsi="Times New Roman" w:cs="Times New Roman"/>
+          <w:b/>
+          <w:bCs/>
+        </w:rPr>
+        <w:t>5</w:t>
+      </w:r>
+      <w:r>
+        <w:rPr>
+          <w:rFonts w:ascii="Times New Roman" w:hAnsi="Times New Roman" w:cs="Times New Roman"/>
+          <w:b/>
+          <w:bCs/>
+        </w:rPr>
+        <w:t>.6 Future Work</w:t>
+      </w:r>
+    </w:p>
+    <w:p>
+      <w:pPr>
+        <w:rPr>
+          <w:rFonts w:ascii="Times New Roman" w:hAnsi="Times New Roman" w:cs="Times New Roman"/>
+          <w:b/>
+          <w:bCs/>
+        </w:rPr>
+      </w:pPr>
+      <w:r>
+        <w:rPr>
+          <w:rFonts w:ascii="Times New Roman" w:hAnsi="Times New Roman" w:cs="Times New Roman"/>
+          <w:b/>
+          <w:bCs/>
+        </w:rPr>
+        <w:t xml:space="preserve">    - Ensemble methods</w:t>
       </w:r>
     </w:p>
     <w:p>
@@ -843,32 +3877,49 @@
           <w:bCs/>
         </w:rPr>
         <w:lastRenderedPageBreak/>
-        <w:t xml:space="preserve">7. </w:t>
-      </w:r>
-      <w:r>
-        <w:rPr>
-          <w:rFonts w:ascii="Times New Roman" w:hAnsi="Times New Roman" w:cs="Times New Roman"/>
-          <w:b/>
-          <w:bCs/>
-        </w:rPr>
-        <w:t>Limitations</w:t>
-      </w:r>
-    </w:p>
-    <w:p>
-      <w:pPr>
-        <w:rPr>
-          <w:rFonts w:ascii="Times New Roman" w:hAnsi="Times New Roman" w:cs="Times New Roman"/>
-          <w:b/>
-          <w:bCs/>
-        </w:rPr>
-      </w:pPr>
-      <w:r>
-        <w:rPr>
-          <w:rFonts w:ascii="Times New Roman" w:hAnsi="Times New Roman" w:cs="Times New Roman"/>
-          <w:b/>
-          <w:bCs/>
-        </w:rPr>
-        <w:t>8.</w:t>
+        <w:t xml:space="preserve">    - Deep learning approaches</w:t>
+      </w:r>
+    </w:p>
+    <w:p>
+      <w:pPr>
+        <w:rPr>
+          <w:rFonts w:ascii="Times New Roman" w:hAnsi="Times New Roman" w:cs="Times New Roman"/>
+          <w:b/>
+          <w:bCs/>
+        </w:rPr>
+      </w:pPr>
+      <w:r>
+        <w:rPr>
+          <w:rFonts w:ascii="Times New Roman" w:hAnsi="Times New Roman" w:cs="Times New Roman"/>
+          <w:b/>
+          <w:bCs/>
+        </w:rPr>
+        <w:t xml:space="preserve">    - Feature engineering improvements</w:t>
+      </w:r>
+    </w:p>
+    <w:p>
+      <w:pPr>
+        <w:rPr>
+          <w:rFonts w:ascii="Times New Roman" w:hAnsi="Times New Roman" w:cs="Times New Roman"/>
+          <w:b/>
+          <w:bCs/>
+        </w:rPr>
+      </w:pPr>
+      <w:r>
+        <w:rPr>
+          <w:rFonts w:ascii="Times New Roman" w:hAnsi="Times New Roman" w:cs="Times New Roman"/>
+          <w:b/>
+          <w:bCs/>
+        </w:rPr>
+        <w:t>6</w:t>
+      </w:r>
+      <w:r>
+        <w:rPr>
+          <w:rFonts w:ascii="Times New Roman" w:hAnsi="Times New Roman" w:cs="Times New Roman"/>
+          <w:b/>
+          <w:bCs/>
+        </w:rPr>
+        <w:t>.</w:t>
       </w:r>
       <w:r>
         <w:rPr>
@@ -893,7 +3944,15 @@
           <w:b/>
           <w:bCs/>
         </w:rPr>
-        <w:t xml:space="preserve">9. </w:t>
+        <w:t>7</w:t>
+      </w:r>
+      <w:r>
+        <w:rPr>
+          <w:rFonts w:ascii="Times New Roman" w:hAnsi="Times New Roman" w:cs="Times New Roman"/>
+          <w:b/>
+          <w:bCs/>
+        </w:rPr>
+        <w:t xml:space="preserve">. </w:t>
       </w:r>
       <w:r>
         <w:rPr>
@@ -1728,7 +4787,6 @@
   <w:style w:type="character" w:default="1" w:styleId="DefaultParagraphFont">
     <w:name w:val="Default Paragraph Font"/>
     <w:uiPriority w:val="1"/>
-    <w:semiHidden/>
     <w:unhideWhenUsed/>
   </w:style>
   <w:style w:type="table" w:default="1" w:styleId="TableNormal">
@@ -2111,6 +5169,358 @@
       <w:shd w:val="clear" w:color="auto" w:fill="E1DFDD"/>
     </w:rPr>
   </w:style>
+  <w:style w:type="table" w:styleId="TableGrid">
+    <w:name w:val="Table Grid"/>
+    <w:basedOn w:val="TableNormal"/>
+    <w:uiPriority w:val="39"/>
+    <w:rsid w:val="00195931"/>
+    <w:pPr>
+      <w:spacing w:after="0" w:line="240" w:lineRule="auto"/>
+    </w:pPr>
+    <w:tblPr>
+      <w:tblBorders>
+        <w:top w:val="single" w:sz="4" w:space="0" w:color="auto"/>
+        <w:left w:val="single" w:sz="4" w:space="0" w:color="auto"/>
+        <w:bottom w:val="single" w:sz="4" w:space="0" w:color="auto"/>
+        <w:right w:val="single" w:sz="4" w:space="0" w:color="auto"/>
+        <w:insideH w:val="single" w:sz="4" w:space="0" w:color="auto"/>
+        <w:insideV w:val="single" w:sz="4" w:space="0" w:color="auto"/>
+      </w:tblBorders>
+    </w:tblPr>
+  </w:style>
+  <w:style w:type="table" w:styleId="PlainTable1">
+    <w:name w:val="Plain Table 1"/>
+    <w:basedOn w:val="TableNormal"/>
+    <w:uiPriority w:val="41"/>
+    <w:rsid w:val="00195931"/>
+    <w:pPr>
+      <w:spacing w:after="0" w:line="240" w:lineRule="auto"/>
+    </w:pPr>
+    <w:tblPr>
+      <w:tblStyleRowBandSize w:val="1"/>
+      <w:tblStyleColBandSize w:val="1"/>
+      <w:tblBorders>
+        <w:top w:val="single" w:sz="4" w:space="0" w:color="BFBFBF" w:themeColor="background1" w:themeShade="BF"/>
+        <w:left w:val="single" w:sz="4" w:space="0" w:color="BFBFBF" w:themeColor="background1" w:themeShade="BF"/>
+        <w:bottom w:val="single" w:sz="4" w:space="0" w:color="BFBFBF" w:themeColor="background1" w:themeShade="BF"/>
+        <w:right w:val="single" w:sz="4" w:space="0" w:color="BFBFBF" w:themeColor="background1" w:themeShade="BF"/>
+        <w:insideH w:val="single" w:sz="4" w:space="0" w:color="BFBFBF" w:themeColor="background1" w:themeShade="BF"/>
+        <w:insideV w:val="single" w:sz="4" w:space="0" w:color="BFBFBF" w:themeColor="background1" w:themeShade="BF"/>
+      </w:tblBorders>
+    </w:tblPr>
+    <w:tblStylePr w:type="firstRow">
+      <w:rPr>
+        <w:b/>
+        <w:bCs/>
+      </w:rPr>
+    </w:tblStylePr>
+    <w:tblStylePr w:type="lastRow">
+      <w:rPr>
+        <w:b/>
+        <w:bCs/>
+      </w:rPr>
+      <w:tblPr/>
+      <w:tcPr>
+        <w:tcBorders>
+          <w:top w:val="double" w:sz="4" w:space="0" w:color="BFBFBF" w:themeColor="background1" w:themeShade="BF"/>
+        </w:tcBorders>
+      </w:tcPr>
+    </w:tblStylePr>
+    <w:tblStylePr w:type="firstCol">
+      <w:rPr>
+        <w:b/>
+        <w:bCs/>
+      </w:rPr>
+    </w:tblStylePr>
+    <w:tblStylePr w:type="lastCol">
+      <w:rPr>
+        <w:b/>
+        <w:bCs/>
+      </w:rPr>
+    </w:tblStylePr>
+    <w:tblStylePr w:type="band1Vert">
+      <w:tblPr/>
+      <w:tcPr>
+        <w:shd w:val="clear" w:color="auto" w:fill="F2F2F2" w:themeFill="background1" w:themeFillShade="F2"/>
+      </w:tcPr>
+    </w:tblStylePr>
+    <w:tblStylePr w:type="band1Horz">
+      <w:tblPr/>
+      <w:tcPr>
+        <w:shd w:val="clear" w:color="auto" w:fill="F2F2F2" w:themeFill="background1" w:themeFillShade="F2"/>
+      </w:tcPr>
+    </w:tblStylePr>
+  </w:style>
+  <w:style w:type="table" w:styleId="PlainTable3">
+    <w:name w:val="Plain Table 3"/>
+    <w:basedOn w:val="TableNormal"/>
+    <w:uiPriority w:val="43"/>
+    <w:rsid w:val="00A152F1"/>
+    <w:pPr>
+      <w:spacing w:after="0" w:line="240" w:lineRule="auto"/>
+    </w:pPr>
+    <w:tblPr>
+      <w:tblStyleRowBandSize w:val="1"/>
+      <w:tblStyleColBandSize w:val="1"/>
+    </w:tblPr>
+    <w:tblStylePr w:type="firstRow">
+      <w:rPr>
+        <w:b/>
+        <w:bCs/>
+        <w:caps/>
+      </w:rPr>
+      <w:tblPr/>
+      <w:tcPr>
+        <w:tcBorders>
+          <w:bottom w:val="single" w:sz="4" w:space="0" w:color="7F7F7F" w:themeColor="text1" w:themeTint="80"/>
+        </w:tcBorders>
+      </w:tcPr>
+    </w:tblStylePr>
+    <w:tblStylePr w:type="lastRow">
+      <w:rPr>
+        <w:b/>
+        <w:bCs/>
+        <w:caps/>
+      </w:rPr>
+      <w:tblPr/>
+      <w:tcPr>
+        <w:tcBorders>
+          <w:top w:val="nil"/>
+        </w:tcBorders>
+      </w:tcPr>
+    </w:tblStylePr>
+    <w:tblStylePr w:type="firstCol">
+      <w:rPr>
+        <w:b/>
+        <w:bCs/>
+        <w:caps/>
+      </w:rPr>
+      <w:tblPr/>
+      <w:tcPr>
+        <w:tcBorders>
+          <w:right w:val="single" w:sz="4" w:space="0" w:color="7F7F7F" w:themeColor="text1" w:themeTint="80"/>
+        </w:tcBorders>
+      </w:tcPr>
+    </w:tblStylePr>
+    <w:tblStylePr w:type="lastCol">
+      <w:rPr>
+        <w:b/>
+        <w:bCs/>
+        <w:caps/>
+      </w:rPr>
+      <w:tblPr/>
+      <w:tcPr>
+        <w:tcBorders>
+          <w:left w:val="nil"/>
+        </w:tcBorders>
+      </w:tcPr>
+    </w:tblStylePr>
+    <w:tblStylePr w:type="band1Vert">
+      <w:tblPr/>
+      <w:tcPr>
+        <w:shd w:val="clear" w:color="auto" w:fill="F2F2F2" w:themeFill="background1" w:themeFillShade="F2"/>
+      </w:tcPr>
+    </w:tblStylePr>
+    <w:tblStylePr w:type="band1Horz">
+      <w:tblPr/>
+      <w:tcPr>
+        <w:shd w:val="clear" w:color="auto" w:fill="F2F2F2" w:themeFill="background1" w:themeFillShade="F2"/>
+      </w:tcPr>
+    </w:tblStylePr>
+    <w:tblStylePr w:type="neCell">
+      <w:tblPr/>
+      <w:tcPr>
+        <w:tcBorders>
+          <w:left w:val="nil"/>
+        </w:tcBorders>
+      </w:tcPr>
+    </w:tblStylePr>
+    <w:tblStylePr w:type="nwCell">
+      <w:tblPr/>
+      <w:tcPr>
+        <w:tcBorders>
+          <w:right w:val="nil"/>
+        </w:tcBorders>
+      </w:tcPr>
+    </w:tblStylePr>
+  </w:style>
+  <w:style w:type="table" w:styleId="GridTable1Light">
+    <w:name w:val="Grid Table 1 Light"/>
+    <w:basedOn w:val="TableNormal"/>
+    <w:uiPriority w:val="46"/>
+    <w:rsid w:val="00A152F1"/>
+    <w:pPr>
+      <w:spacing w:after="0" w:line="240" w:lineRule="auto"/>
+    </w:pPr>
+    <w:tblPr>
+      <w:tblStyleRowBandSize w:val="1"/>
+      <w:tblStyleColBandSize w:val="1"/>
+      <w:tblBorders>
+        <w:top w:val="single" w:sz="4" w:space="0" w:color="999999" w:themeColor="text1" w:themeTint="66"/>
+        <w:left w:val="single" w:sz="4" w:space="0" w:color="999999" w:themeColor="text1" w:themeTint="66"/>
+        <w:bottom w:val="single" w:sz="4" w:space="0" w:color="999999" w:themeColor="text1" w:themeTint="66"/>
+        <w:right w:val="single" w:sz="4" w:space="0" w:color="999999" w:themeColor="text1" w:themeTint="66"/>
+        <w:insideH w:val="single" w:sz="4" w:space="0" w:color="999999" w:themeColor="text1" w:themeTint="66"/>
+        <w:insideV w:val="single" w:sz="4" w:space="0" w:color="999999" w:themeColor="text1" w:themeTint="66"/>
+      </w:tblBorders>
+    </w:tblPr>
+    <w:tblStylePr w:type="firstRow">
+      <w:rPr>
+        <w:b/>
+        <w:bCs/>
+      </w:rPr>
+      <w:tblPr/>
+      <w:tcPr>
+        <w:tcBorders>
+          <w:bottom w:val="single" w:sz="12" w:space="0" w:color="666666" w:themeColor="text1" w:themeTint="99"/>
+        </w:tcBorders>
+      </w:tcPr>
+    </w:tblStylePr>
+    <w:tblStylePr w:type="lastRow">
+      <w:rPr>
+        <w:b/>
+        <w:bCs/>
+      </w:rPr>
+      <w:tblPr/>
+      <w:tcPr>
+        <w:tcBorders>
+          <w:top w:val="double" w:sz="2" w:space="0" w:color="666666" w:themeColor="text1" w:themeTint="99"/>
+        </w:tcBorders>
+      </w:tcPr>
+    </w:tblStylePr>
+    <w:tblStylePr w:type="firstCol">
+      <w:rPr>
+        <w:b/>
+        <w:bCs/>
+      </w:rPr>
+    </w:tblStylePr>
+    <w:tblStylePr w:type="lastCol">
+      <w:rPr>
+        <w:b/>
+        <w:bCs/>
+      </w:rPr>
+    </w:tblStylePr>
+  </w:style>
+  <w:style w:type="table" w:styleId="PlainTable5">
+    <w:name w:val="Plain Table 5"/>
+    <w:basedOn w:val="TableNormal"/>
+    <w:uiPriority w:val="45"/>
+    <w:rsid w:val="007E0410"/>
+    <w:pPr>
+      <w:spacing w:after="0" w:line="240" w:lineRule="auto"/>
+    </w:pPr>
+    <w:tblPr>
+      <w:tblStyleRowBandSize w:val="1"/>
+      <w:tblStyleColBandSize w:val="1"/>
+    </w:tblPr>
+    <w:tblStylePr w:type="firstRow">
+      <w:rPr>
+        <w:rFonts w:asciiTheme="majorHAnsi" w:eastAsiaTheme="majorEastAsia" w:hAnsiTheme="majorHAnsi" w:cstheme="majorBidi"/>
+        <w:i/>
+        <w:iCs/>
+        <w:sz w:val="26"/>
+      </w:rPr>
+      <w:tblPr/>
+      <w:tcPr>
+        <w:tcBorders>
+          <w:bottom w:val="single" w:sz="4" w:space="0" w:color="7F7F7F" w:themeColor="text1" w:themeTint="80"/>
+        </w:tcBorders>
+        <w:shd w:val="clear" w:color="auto" w:fill="FFFFFF" w:themeFill="background1"/>
+      </w:tcPr>
+    </w:tblStylePr>
+    <w:tblStylePr w:type="lastRow">
+      <w:rPr>
+        <w:rFonts w:asciiTheme="majorHAnsi" w:eastAsiaTheme="majorEastAsia" w:hAnsiTheme="majorHAnsi" w:cstheme="majorBidi"/>
+        <w:i/>
+        <w:iCs/>
+        <w:sz w:val="26"/>
+      </w:rPr>
+      <w:tblPr/>
+      <w:tcPr>
+        <w:tcBorders>
+          <w:top w:val="single" w:sz="4" w:space="0" w:color="7F7F7F" w:themeColor="text1" w:themeTint="80"/>
+        </w:tcBorders>
+        <w:shd w:val="clear" w:color="auto" w:fill="FFFFFF" w:themeFill="background1"/>
+      </w:tcPr>
+    </w:tblStylePr>
+    <w:tblStylePr w:type="firstCol">
+      <w:pPr>
+        <w:jc w:val="right"/>
+      </w:pPr>
+      <w:rPr>
+        <w:rFonts w:asciiTheme="majorHAnsi" w:eastAsiaTheme="majorEastAsia" w:hAnsiTheme="majorHAnsi" w:cstheme="majorBidi"/>
+        <w:i/>
+        <w:iCs/>
+        <w:sz w:val="26"/>
+      </w:rPr>
+      <w:tblPr/>
+      <w:tcPr>
+        <w:tcBorders>
+          <w:right w:val="single" w:sz="4" w:space="0" w:color="7F7F7F" w:themeColor="text1" w:themeTint="80"/>
+        </w:tcBorders>
+        <w:shd w:val="clear" w:color="auto" w:fill="FFFFFF" w:themeFill="background1"/>
+      </w:tcPr>
+    </w:tblStylePr>
+    <w:tblStylePr w:type="lastCol">
+      <w:rPr>
+        <w:rFonts w:asciiTheme="majorHAnsi" w:eastAsiaTheme="majorEastAsia" w:hAnsiTheme="majorHAnsi" w:cstheme="majorBidi"/>
+        <w:i/>
+        <w:iCs/>
+        <w:sz w:val="26"/>
+      </w:rPr>
+      <w:tblPr/>
+      <w:tcPr>
+        <w:tcBorders>
+          <w:left w:val="single" w:sz="4" w:space="0" w:color="7F7F7F" w:themeColor="text1" w:themeTint="80"/>
+        </w:tcBorders>
+        <w:shd w:val="clear" w:color="auto" w:fill="FFFFFF" w:themeFill="background1"/>
+      </w:tcPr>
+    </w:tblStylePr>
+    <w:tblStylePr w:type="band1Vert">
+      <w:tblPr/>
+      <w:tcPr>
+        <w:shd w:val="clear" w:color="auto" w:fill="F2F2F2" w:themeFill="background1" w:themeFillShade="F2"/>
+      </w:tcPr>
+    </w:tblStylePr>
+    <w:tblStylePr w:type="band1Horz">
+      <w:tblPr/>
+      <w:tcPr>
+        <w:shd w:val="clear" w:color="auto" w:fill="F2F2F2" w:themeFill="background1" w:themeFillShade="F2"/>
+      </w:tcPr>
+    </w:tblStylePr>
+    <w:tblStylePr w:type="neCell">
+      <w:tblPr/>
+      <w:tcPr>
+        <w:tcBorders>
+          <w:left w:val="nil"/>
+        </w:tcBorders>
+      </w:tcPr>
+    </w:tblStylePr>
+    <w:tblStylePr w:type="nwCell">
+      <w:tblPr/>
+      <w:tcPr>
+        <w:tcBorders>
+          <w:right w:val="nil"/>
+        </w:tcBorders>
+      </w:tcPr>
+    </w:tblStylePr>
+    <w:tblStylePr w:type="seCell">
+      <w:tblPr/>
+      <w:tcPr>
+        <w:tcBorders>
+          <w:left w:val="nil"/>
+        </w:tcBorders>
+      </w:tcPr>
+    </w:tblStylePr>
+    <w:tblStylePr w:type="swCell">
+      <w:tblPr/>
+      <w:tcPr>
+        <w:tcBorders>
+          <w:right w:val="nil"/>
+        </w:tcBorders>
+      </w:tcPr>
+    </w:tblStylePr>
+  </w:style>
 </w:styles>
 </file>
 

</xml_diff>